<commit_message>
First revision of design doc
</commit_message>
<xml_diff>
--- a/CSU22012 Final_Project_Design_Doc.docx
+++ b/CSU22012 Final_Project_Design_Doc.docx
@@ -2,15 +2,822 @@
 <file path=word/document.xml><?xml version="1.0" encoding="utf-8"?>
 <w:document xmlns:wpc="http://schemas.microsoft.com/office/word/2010/wordprocessingCanvas" xmlns:cx="http://schemas.microsoft.com/office/drawing/2014/chartex" xmlns:cx1="http://schemas.microsoft.com/office/drawing/2015/9/8/chartex" xmlns:cx2="http://schemas.microsoft.com/office/drawing/2015/10/21/chartex" xmlns:cx3="http://schemas.microsoft.com/office/drawing/2016/5/9/chartex" xmlns:cx4="http://schemas.microsoft.com/office/drawing/2016/5/10/chartex" xmlns:cx5="http://schemas.microsoft.com/office/drawing/2016/5/11/chartex" xmlns:cx6="http://schemas.microsoft.com/office/drawing/2016/5/12/chartex" xmlns:cx7="http://schemas.microsoft.com/office/drawing/2016/5/13/chartex" xmlns:cx8="http://schemas.microsoft.com/office/drawing/2016/5/14/chartex" xmlns:mc="http://schemas.openxmlformats.org/markup-compatibility/2006" xmlns:aink="http://schemas.microsoft.com/office/drawing/2016/ink" xmlns:am3d="http://schemas.microsoft.com/office/drawing/2017/model3d" xmlns:o="urn:schemas-microsoft-com:office:office" xmlns:r="http://schemas.openxmlformats.org/officeDocument/2006/relationships" xmlns:m="http://schemas.openxmlformats.org/officeDocument/2006/math" xmlns:v="urn:schemas-microsoft-com:vml" xmlns:wp14="http://schemas.microsoft.com/office/word/2010/wordprocessingDrawing" xmlns:wp="http://schemas.openxmlformats.org/drawingml/2006/wordprocessingDrawing" xmlns:w10="urn:schemas-microsoft-com:office:word" xmlns:w="http://schemas.openxmlformats.org/wordprocessingml/2006/main" xmlns:w14="http://schemas.microsoft.com/office/word/2010/wordml" xmlns:w15="http://schemas.microsoft.com/office/word/2012/wordml" xmlns:w16cex="http://schemas.microsoft.com/office/word/2018/wordml/cex" xmlns:w16cid="http://schemas.microsoft.com/office/word/2016/wordml/cid" xmlns:w16="http://schemas.microsoft.com/office/word/2018/wordml" xmlns:w16sdtdh="http://schemas.microsoft.com/office/word/2020/wordml/sdtdatahash" xmlns:w16se="http://schemas.microsoft.com/office/word/2015/wordml/symex" xmlns:wpg="http://schemas.microsoft.com/office/word/2010/wordprocessingGroup" xmlns:wpi="http://schemas.microsoft.com/office/word/2010/wordprocessingInk" xmlns:wne="http://schemas.microsoft.com/office/word/2006/wordml" xmlns:wps="http://schemas.microsoft.com/office/word/2010/wordprocessingShape" mc:Ignorable="w14 w15 w16se w16cid w16 w16cex w16sdtdh wp14">
   <w:body>
-    <w:p/>
+    <w:sdt>
+      <w:sdtPr>
+        <w:id w:val="-976450301"/>
+        <w:docPartObj>
+          <w:docPartGallery w:val="Cover Pages"/>
+          <w:docPartUnique/>
+        </w:docPartObj>
+      </w:sdtPr>
+      <w:sdtEndPr>
+        <w:rPr>
+          <w:rFonts w:ascii="Bahnschrift Condensed" w:hAnsi="Bahnschrift Condensed"/>
+        </w:rPr>
+      </w:sdtEndPr>
+      <w:sdtContent>
+        <w:p>
+          <w:r>
+            <w:rPr>
+              <w:noProof/>
+            </w:rPr>
+            <mc:AlternateContent>
+              <mc:Choice Requires="wpg">
+                <w:drawing>
+                  <wp:anchor distT="0" distB="0" distL="114300" distR="114300" simplePos="0" relativeHeight="251659264" behindDoc="1" locked="0" layoutInCell="1" allowOverlap="1" wp14:anchorId="0EA7E042" wp14:editId="5952EB9D">
+                    <wp:simplePos x="0" y="0"/>
+                    <wp:positionH relativeFrom="page">
+                      <wp:align>center</wp:align>
+                    </wp:positionH>
+                    <wp:positionV relativeFrom="page">
+                      <wp:align>center</wp:align>
+                    </wp:positionV>
+                    <wp:extent cx="6852920" cy="9142730"/>
+                    <wp:effectExtent l="0" t="0" r="2540" b="133985"/>
+                    <wp:wrapNone/>
+                    <wp:docPr id="119" name="Group 119"/>
+                    <wp:cNvGraphicFramePr/>
+                    <a:graphic xmlns:a="http://schemas.openxmlformats.org/drawingml/2006/main">
+                      <a:graphicData uri="http://schemas.microsoft.com/office/word/2010/wordprocessingGroup">
+                        <wpg:wgp>
+                          <wpg:cNvGrpSpPr/>
+                          <wpg:grpSpPr>
+                            <a:xfrm>
+                              <a:off x="0" y="0"/>
+                              <a:ext cx="6858000" cy="9271750"/>
+                              <a:chOff x="0" y="0"/>
+                              <a:chExt cx="6858000" cy="9271750"/>
+                            </a:xfrm>
+                          </wpg:grpSpPr>
+                          <wps:wsp>
+                            <wps:cNvPr id="120" name="Rectangle 120"/>
+                            <wps:cNvSpPr/>
+                            <wps:spPr>
+                              <a:xfrm>
+                                <a:off x="0" y="7315200"/>
+                                <a:ext cx="6858000" cy="143182"/>
+                              </a:xfrm>
+                              <a:prstGeom prst="rect">
+                                <a:avLst/>
+                              </a:prstGeom>
+                              <a:solidFill>
+                                <a:schemeClr val="accent1"/>
+                              </a:solidFill>
+                              <a:ln>
+                                <a:noFill/>
+                              </a:ln>
+                            </wps:spPr>
+                            <wps:style>
+                              <a:lnRef idx="2">
+                                <a:schemeClr val="accent1">
+                                  <a:shade val="50000"/>
+                                </a:schemeClr>
+                              </a:lnRef>
+                              <a:fillRef idx="1">
+                                <a:schemeClr val="accent1"/>
+                              </a:fillRef>
+                              <a:effectRef idx="0">
+                                <a:schemeClr val="accent1"/>
+                              </a:effectRef>
+                              <a:fontRef idx="minor">
+                                <a:schemeClr val="lt1"/>
+                              </a:fontRef>
+                            </wps:style>
+                            <wps:bodyPr rot="0" spcFirstLastPara="0" vertOverflow="overflow" horzOverflow="overflow" vert="horz" wrap="square" lIns="91440" tIns="45720" rIns="91440" bIns="45720" numCol="1" spcCol="0" rtlCol="0" fromWordArt="0" anchor="ctr" anchorCtr="0" forceAA="0" compatLnSpc="1">
+                              <a:prstTxWarp prst="textNoShape">
+                                <a:avLst/>
+                              </a:prstTxWarp>
+                              <a:noAutofit/>
+                            </wps:bodyPr>
+                          </wps:wsp>
+                          <wps:wsp>
+                            <wps:cNvPr id="121" name="Rectangle 121"/>
+                            <wps:cNvSpPr/>
+                            <wps:spPr>
+                              <a:xfrm>
+                                <a:off x="0" y="7439025"/>
+                                <a:ext cx="6858000" cy="1832725"/>
+                              </a:xfrm>
+                              <a:prstGeom prst="rect">
+                                <a:avLst/>
+                              </a:prstGeom>
+                              <a:solidFill>
+                                <a:schemeClr val="accent2"/>
+                              </a:solidFill>
+                              <a:ln>
+                                <a:noFill/>
+                              </a:ln>
+                            </wps:spPr>
+                            <wps:style>
+                              <a:lnRef idx="2">
+                                <a:schemeClr val="accent1">
+                                  <a:shade val="50000"/>
+                                </a:schemeClr>
+                              </a:lnRef>
+                              <a:fillRef idx="1">
+                                <a:schemeClr val="accent1"/>
+                              </a:fillRef>
+                              <a:effectRef idx="0">
+                                <a:schemeClr val="accent1"/>
+                              </a:effectRef>
+                              <a:fontRef idx="minor">
+                                <a:schemeClr val="lt1"/>
+                              </a:fontRef>
+                            </wps:style>
+                            <wps:txbx>
+                              <w:txbxContent>
+                                <w:sdt>
+                                  <w:sdtPr>
+                                    <w:rPr>
+                                      <w:rFonts w:ascii="Bahnschrift Condensed" w:hAnsi="Bahnschrift Condensed"/>
+                                      <w:color w:val="FFFFFF" w:themeColor="background1"/>
+                                      <w:sz w:val="32"/>
+                                      <w:szCs w:val="32"/>
+                                    </w:rPr>
+                                    <w:alias w:val="Author"/>
+                                    <w:tag w:val=""/>
+                                    <w:id w:val="884141857"/>
+                                    <w:dataBinding w:prefixMappings="xmlns:ns0='http://purl.org/dc/elements/1.1/' xmlns:ns1='http://schemas.openxmlformats.org/package/2006/metadata/core-properties' " w:xpath="/ns1:coreProperties[1]/ns0:creator[1]" w:storeItemID="{6C3C8BC8-F283-45AE-878A-BAB7291924A1}"/>
+                                    <w:text/>
+                                  </w:sdtPr>
+                                  <w:sdtEndPr/>
+                                  <w:sdtContent>
+                                    <w:p>
+                                      <w:pPr>
+                                        <w:pStyle w:val="NoSpacing"/>
+                                        <w:rPr>
+                                          <w:rFonts w:ascii="Bahnschrift Condensed" w:hAnsi="Bahnschrift Condensed"/>
+                                          <w:color w:val="FFFFFF" w:themeColor="background1"/>
+                                          <w:sz w:val="32"/>
+                                          <w:szCs w:val="32"/>
+                                        </w:rPr>
+                                      </w:pPr>
+                                      <w:r>
+                                        <w:rPr>
+                                          <w:rFonts w:ascii="Bahnschrift Condensed" w:hAnsi="Bahnschrift Condensed"/>
+                                          <w:color w:val="FFFFFF" w:themeColor="background1"/>
+                                          <w:sz w:val="32"/>
+                                          <w:szCs w:val="32"/>
+                                        </w:rPr>
+                                        <w:t>Niall Sauvage</w:t>
+                                      </w:r>
+                                    </w:p>
+                                  </w:sdtContent>
+                                </w:sdt>
+                                <w:p>
+                                  <w:pPr>
+                                    <w:pStyle w:val="NoSpacing"/>
+                                    <w:rPr>
+                                      <w:rFonts w:ascii="Bahnschrift Condensed" w:hAnsi="Bahnschrift Condensed"/>
+                                      <w:caps/>
+                                      <w:color w:val="FFFFFF" w:themeColor="background1"/>
+                                    </w:rPr>
+                                  </w:pPr>
+                                  <w:r>
+                                    <w:rPr>
+                                      <w:rFonts w:ascii="Bahnschrift Condensed" w:hAnsi="Bahnschrift Condensed"/>
+                                      <w:caps/>
+                                      <w:color w:val="FFFFFF" w:themeColor="background1"/>
+                                    </w:rPr>
+                                    <w:t>20334203</w:t>
+                                  </w:r>
+                                </w:p>
+                              </w:txbxContent>
+                            </wps:txbx>
+                            <wps:bodyPr rot="0" spcFirstLastPara="0" vertOverflow="overflow" horzOverflow="overflow" vert="horz" wrap="square" lIns="457200" tIns="182880" rIns="457200" bIns="457200" numCol="1" spcCol="0" rtlCol="0" fromWordArt="0" anchor="b" anchorCtr="0" forceAA="0" compatLnSpc="1">
+                              <a:prstTxWarp prst="textNoShape">
+                                <a:avLst/>
+                              </a:prstTxWarp>
+                              <a:noAutofit/>
+                            </wps:bodyPr>
+                          </wps:wsp>
+                          <wps:wsp>
+                            <wps:cNvPr id="122" name="Text Box 122"/>
+                            <wps:cNvSpPr txBox="1"/>
+                            <wps:spPr>
+                              <a:xfrm>
+                                <a:off x="0" y="0"/>
+                                <a:ext cx="6858000" cy="7315200"/>
+                              </a:xfrm>
+                              <a:prstGeom prst="rect">
+                                <a:avLst/>
+                              </a:prstGeom>
+                              <a:noFill/>
+                              <a:ln w="6350">
+                                <a:noFill/>
+                              </a:ln>
+                              <a:effectLst/>
+                            </wps:spPr>
+                            <wps:style>
+                              <a:lnRef idx="0">
+                                <a:schemeClr val="accent1"/>
+                              </a:lnRef>
+                              <a:fillRef idx="0">
+                                <a:schemeClr val="accent1"/>
+                              </a:fillRef>
+                              <a:effectRef idx="0">
+                                <a:schemeClr val="accent1"/>
+                              </a:effectRef>
+                              <a:fontRef idx="minor">
+                                <a:schemeClr val="dk1"/>
+                              </a:fontRef>
+                            </wps:style>
+                            <wps:txbx>
+                              <w:txbxContent>
+                                <w:sdt>
+                                  <w:sdtPr>
+                                    <w:rPr>
+                                      <w:rFonts w:ascii="Bahnschrift Condensed" w:eastAsiaTheme="majorEastAsia" w:hAnsi="Bahnschrift Condensed" w:cstheme="majorBidi"/>
+                                      <w:color w:val="595959" w:themeColor="text1" w:themeTint="A6"/>
+                                      <w:sz w:val="88"/>
+                                      <w:szCs w:val="88"/>
+                                    </w:rPr>
+                                    <w:alias w:val="Title"/>
+                                    <w:tag w:val=""/>
+                                    <w:id w:val="-1476986296"/>
+                                    <w:dataBinding w:prefixMappings="xmlns:ns0='http://purl.org/dc/elements/1.1/' xmlns:ns1='http://schemas.openxmlformats.org/package/2006/metadata/core-properties' " w:xpath="/ns1:coreProperties[1]/ns0:title[1]" w:storeItemID="{6C3C8BC8-F283-45AE-878A-BAB7291924A1}"/>
+                                    <w:text/>
+                                  </w:sdtPr>
+                                  <w:sdtEndPr/>
+                                  <w:sdtContent>
+                                    <w:p>
+                                      <w:pPr>
+                                        <w:pStyle w:val="NoSpacing"/>
+                                        <w:pBdr>
+                                          <w:bottom w:val="single" w:sz="6" w:space="4" w:color="7F7F7F" w:themeColor="text1" w:themeTint="80"/>
+                                        </w:pBdr>
+                                        <w:rPr>
+                                          <w:rFonts w:ascii="Bahnschrift Condensed" w:eastAsiaTheme="majorEastAsia" w:hAnsi="Bahnschrift Condensed" w:cstheme="majorBidi"/>
+                                          <w:color w:val="595959" w:themeColor="text1" w:themeTint="A6"/>
+                                          <w:sz w:val="88"/>
+                                          <w:szCs w:val="88"/>
+                                        </w:rPr>
+                                      </w:pPr>
+                                      <w:r>
+                                        <w:rPr>
+                                          <w:rFonts w:ascii="Bahnschrift Condensed" w:eastAsiaTheme="majorEastAsia" w:hAnsi="Bahnschrift Condensed" w:cstheme="majorBidi"/>
+                                          <w:color w:val="595959" w:themeColor="text1" w:themeTint="A6"/>
+                                          <w:sz w:val="88"/>
+                                          <w:szCs w:val="88"/>
+                                        </w:rPr>
+                                        <w:t>Final Project Design Document</w:t>
+                                      </w:r>
+                                    </w:p>
+                                  </w:sdtContent>
+                                </w:sdt>
+                                <w:sdt>
+                                  <w:sdtPr>
+                                    <w:rPr>
+                                      <w:rFonts w:ascii="Bahnschrift Condensed" w:hAnsi="Bahnschrift Condensed"/>
+                                      <w:caps/>
+                                      <w:color w:val="44546A" w:themeColor="text2"/>
+                                      <w:sz w:val="36"/>
+                                      <w:szCs w:val="36"/>
+                                    </w:rPr>
+                                    <w:alias w:val="Subtitle"/>
+                                    <w:tag w:val=""/>
+                                    <w:id w:val="157346227"/>
+                                    <w:dataBinding w:prefixMappings="xmlns:ns0='http://purl.org/dc/elements/1.1/' xmlns:ns1='http://schemas.openxmlformats.org/package/2006/metadata/core-properties' " w:xpath="/ns1:coreProperties[1]/ns0:subject[1]" w:storeItemID="{6C3C8BC8-F283-45AE-878A-BAB7291924A1}"/>
+                                    <w:text/>
+                                  </w:sdtPr>
+                                  <w:sdtEndPr/>
+                                  <w:sdtContent>
+                                    <w:p>
+                                      <w:pPr>
+                                        <w:pStyle w:val="NoSpacing"/>
+                                        <w:spacing w:before="240"/>
+                                        <w:rPr>
+                                          <w:caps/>
+                                          <w:color w:val="44546A" w:themeColor="text2"/>
+                                          <w:sz w:val="36"/>
+                                          <w:szCs w:val="36"/>
+                                        </w:rPr>
+                                      </w:pPr>
+                                      <w:r>
+                                        <w:rPr>
+                                          <w:rFonts w:ascii="Bahnschrift Condensed" w:hAnsi="Bahnschrift Condensed"/>
+                                          <w:caps/>
+                                          <w:color w:val="44546A" w:themeColor="text2"/>
+                                          <w:sz w:val="36"/>
+                                          <w:szCs w:val="36"/>
+                                        </w:rPr>
+                                        <w:t>CSU22012 – Algorithms and data structures ii</w:t>
+                                      </w:r>
+                                    </w:p>
+                                  </w:sdtContent>
+                                </w:sdt>
+                              </w:txbxContent>
+                            </wps:txbx>
+                            <wps:bodyPr rot="0" spcFirstLastPara="0" vertOverflow="overflow" horzOverflow="overflow" vert="horz" wrap="square" lIns="457200" tIns="457200" rIns="457200" bIns="457200" numCol="1" spcCol="0" rtlCol="0" fromWordArt="0" anchor="ctr" anchorCtr="0" forceAA="0" compatLnSpc="1">
+                              <a:prstTxWarp prst="textNoShape">
+                                <a:avLst/>
+                              </a:prstTxWarp>
+                              <a:noAutofit/>
+                            </wps:bodyPr>
+                          </wps:wsp>
+                        </wpg:wgp>
+                      </a:graphicData>
+                    </a:graphic>
+                    <wp14:sizeRelH relativeFrom="page">
+                      <wp14:pctWidth>88200</wp14:pctWidth>
+                    </wp14:sizeRelH>
+                    <wp14:sizeRelV relativeFrom="page">
+                      <wp14:pctHeight>90900</wp14:pctHeight>
+                    </wp14:sizeRelV>
+                  </wp:anchor>
+                </w:drawing>
+              </mc:Choice>
+              <mc:Fallback>
+                <w:pict>
+                  <v:group w14:anchorId="0EA7E042" id="Group 119" o:spid="_x0000_s1026" style="position:absolute;margin-left:0;margin-top:0;width:539.6pt;height:719.9pt;z-index:-251657216;mso-width-percent:882;mso-height-percent:909;mso-position-horizontal:center;mso-position-horizontal-relative:page;mso-position-vertical:center;mso-position-vertical-relative:page;mso-width-percent:882;mso-height-percent:909" coordsize="68580,92717" o:gfxdata="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">
+                    <v:rect id="Rectangle 120" o:spid="_x0000_s1027" style="position:absolute;top:73152;width:68580;height:1431;visibility:visible;mso-wrap-style:square;v-text-anchor:middle" o:gfxdata="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" fillcolor="#4472c4 [3204]" stroked="f" strokeweight="1pt"/>
+                    <v:rect id="Rectangle 121" o:spid="_x0000_s1028" style="position:absolute;top:74390;width:68580;height:18327;visibility:visible;mso-wrap-style:square;v-text-anchor:bottom" o:gfxdata="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" fillcolor="#ed7d31 [3205]" stroked="f" strokeweight="1pt">
+                      <v:textbox inset="36pt,14.4pt,36pt,36pt">
+                        <w:txbxContent>
+                          <w:sdt>
+                            <w:sdtPr>
+                              <w:rPr>
+                                <w:rFonts w:ascii="Bahnschrift Condensed" w:hAnsi="Bahnschrift Condensed"/>
+                                <w:color w:val="FFFFFF" w:themeColor="background1"/>
+                                <w:sz w:val="32"/>
+                                <w:szCs w:val="32"/>
+                              </w:rPr>
+                              <w:alias w:val="Author"/>
+                              <w:tag w:val=""/>
+                              <w:id w:val="884141857"/>
+                              <w:dataBinding w:prefixMappings="xmlns:ns0='http://purl.org/dc/elements/1.1/' xmlns:ns1='http://schemas.openxmlformats.org/package/2006/metadata/core-properties' " w:xpath="/ns1:coreProperties[1]/ns0:creator[1]" w:storeItemID="{6C3C8BC8-F283-45AE-878A-BAB7291924A1}"/>
+                              <w:text/>
+                            </w:sdtPr>
+                            <w:sdtEndPr/>
+                            <w:sdtContent>
+                              <w:p>
+                                <w:pPr>
+                                  <w:pStyle w:val="NoSpacing"/>
+                                  <w:rPr>
+                                    <w:rFonts w:ascii="Bahnschrift Condensed" w:hAnsi="Bahnschrift Condensed"/>
+                                    <w:color w:val="FFFFFF" w:themeColor="background1"/>
+                                    <w:sz w:val="32"/>
+                                    <w:szCs w:val="32"/>
+                                  </w:rPr>
+                                </w:pPr>
+                                <w:r>
+                                  <w:rPr>
+                                    <w:rFonts w:ascii="Bahnschrift Condensed" w:hAnsi="Bahnschrift Condensed"/>
+                                    <w:color w:val="FFFFFF" w:themeColor="background1"/>
+                                    <w:sz w:val="32"/>
+                                    <w:szCs w:val="32"/>
+                                  </w:rPr>
+                                  <w:t>Niall Sauvage</w:t>
+                                </w:r>
+                              </w:p>
+                            </w:sdtContent>
+                          </w:sdt>
+                          <w:p>
+                            <w:pPr>
+                              <w:pStyle w:val="NoSpacing"/>
+                              <w:rPr>
+                                <w:rFonts w:ascii="Bahnschrift Condensed" w:hAnsi="Bahnschrift Condensed"/>
+                                <w:caps/>
+                                <w:color w:val="FFFFFF" w:themeColor="background1"/>
+                              </w:rPr>
+                            </w:pPr>
+                            <w:r>
+                              <w:rPr>
+                                <w:rFonts w:ascii="Bahnschrift Condensed" w:hAnsi="Bahnschrift Condensed"/>
+                                <w:caps/>
+                                <w:color w:val="FFFFFF" w:themeColor="background1"/>
+                              </w:rPr>
+                              <w:t>20334203</w:t>
+                            </w:r>
+                          </w:p>
+                        </w:txbxContent>
+                      </v:textbox>
+                    </v:rect>
+                    <v:shapetype id="_x0000_t202" coordsize="21600,21600" o:spt="202" path="m,l,21600r21600,l21600,xe">
+                      <v:stroke joinstyle="miter"/>
+                      <v:path gradientshapeok="t" o:connecttype="rect"/>
+                    </v:shapetype>
+                    <v:shape id="Text Box 122" o:spid="_x0000_s1029" type="#_x0000_t202" style="position:absolute;width:68580;height:73152;visibility:visible;mso-wrap-style:square;v-text-anchor:middle" o:gfxdata="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" filled="f" stroked="f" strokeweight=".5pt">
+                      <v:textbox inset="36pt,36pt,36pt,36pt">
+                        <w:txbxContent>
+                          <w:sdt>
+                            <w:sdtPr>
+                              <w:rPr>
+                                <w:rFonts w:ascii="Bahnschrift Condensed" w:eastAsiaTheme="majorEastAsia" w:hAnsi="Bahnschrift Condensed" w:cstheme="majorBidi"/>
+                                <w:color w:val="595959" w:themeColor="text1" w:themeTint="A6"/>
+                                <w:sz w:val="88"/>
+                                <w:szCs w:val="88"/>
+                              </w:rPr>
+                              <w:alias w:val="Title"/>
+                              <w:tag w:val=""/>
+                              <w:id w:val="-1476986296"/>
+                              <w:dataBinding w:prefixMappings="xmlns:ns0='http://purl.org/dc/elements/1.1/' xmlns:ns1='http://schemas.openxmlformats.org/package/2006/metadata/core-properties' " w:xpath="/ns1:coreProperties[1]/ns0:title[1]" w:storeItemID="{6C3C8BC8-F283-45AE-878A-BAB7291924A1}"/>
+                              <w:text/>
+                            </w:sdtPr>
+                            <w:sdtEndPr/>
+                            <w:sdtContent>
+                              <w:p>
+                                <w:pPr>
+                                  <w:pStyle w:val="NoSpacing"/>
+                                  <w:pBdr>
+                                    <w:bottom w:val="single" w:sz="6" w:space="4" w:color="7F7F7F" w:themeColor="text1" w:themeTint="80"/>
+                                  </w:pBdr>
+                                  <w:rPr>
+                                    <w:rFonts w:ascii="Bahnschrift Condensed" w:eastAsiaTheme="majorEastAsia" w:hAnsi="Bahnschrift Condensed" w:cstheme="majorBidi"/>
+                                    <w:color w:val="595959" w:themeColor="text1" w:themeTint="A6"/>
+                                    <w:sz w:val="88"/>
+                                    <w:szCs w:val="88"/>
+                                  </w:rPr>
+                                </w:pPr>
+                                <w:r>
+                                  <w:rPr>
+                                    <w:rFonts w:ascii="Bahnschrift Condensed" w:eastAsiaTheme="majorEastAsia" w:hAnsi="Bahnschrift Condensed" w:cstheme="majorBidi"/>
+                                    <w:color w:val="595959" w:themeColor="text1" w:themeTint="A6"/>
+                                    <w:sz w:val="88"/>
+                                    <w:szCs w:val="88"/>
+                                  </w:rPr>
+                                  <w:t>Final Project Design Document</w:t>
+                                </w:r>
+                              </w:p>
+                            </w:sdtContent>
+                          </w:sdt>
+                          <w:sdt>
+                            <w:sdtPr>
+                              <w:rPr>
+                                <w:rFonts w:ascii="Bahnschrift Condensed" w:hAnsi="Bahnschrift Condensed"/>
+                                <w:caps/>
+                                <w:color w:val="44546A" w:themeColor="text2"/>
+                                <w:sz w:val="36"/>
+                                <w:szCs w:val="36"/>
+                              </w:rPr>
+                              <w:alias w:val="Subtitle"/>
+                              <w:tag w:val=""/>
+                              <w:id w:val="157346227"/>
+                              <w:dataBinding w:prefixMappings="xmlns:ns0='http://purl.org/dc/elements/1.1/' xmlns:ns1='http://schemas.openxmlformats.org/package/2006/metadata/core-properties' " w:xpath="/ns1:coreProperties[1]/ns0:subject[1]" w:storeItemID="{6C3C8BC8-F283-45AE-878A-BAB7291924A1}"/>
+                              <w:text/>
+                            </w:sdtPr>
+                            <w:sdtEndPr/>
+                            <w:sdtContent>
+                              <w:p>
+                                <w:pPr>
+                                  <w:pStyle w:val="NoSpacing"/>
+                                  <w:spacing w:before="240"/>
+                                  <w:rPr>
+                                    <w:caps/>
+                                    <w:color w:val="44546A" w:themeColor="text2"/>
+                                    <w:sz w:val="36"/>
+                                    <w:szCs w:val="36"/>
+                                  </w:rPr>
+                                </w:pPr>
+                                <w:r>
+                                  <w:rPr>
+                                    <w:rFonts w:ascii="Bahnschrift Condensed" w:hAnsi="Bahnschrift Condensed"/>
+                                    <w:caps/>
+                                    <w:color w:val="44546A" w:themeColor="text2"/>
+                                    <w:sz w:val="36"/>
+                                    <w:szCs w:val="36"/>
+                                  </w:rPr>
+                                  <w:t>CSU22012 – Algorithms and data structures ii</w:t>
+                                </w:r>
+                              </w:p>
+                            </w:sdtContent>
+                          </w:sdt>
+                        </w:txbxContent>
+                      </v:textbox>
+                    </v:shape>
+                    <w10:wrap anchorx="page" anchory="page"/>
+                  </v:group>
+                </w:pict>
+              </mc:Fallback>
+            </mc:AlternateContent>
+          </w:r>
+        </w:p>
+        <w:p>
+          <w:pPr>
+            <w:rPr>
+              <w:rFonts w:ascii="Bahnschrift Condensed" w:eastAsiaTheme="majorEastAsia" w:hAnsi="Bahnschrift Condensed" w:cstheme="majorBidi"/>
+              <w:spacing w:val="-10"/>
+              <w:kern w:val="28"/>
+              <w:sz w:val="56"/>
+              <w:szCs w:val="56"/>
+            </w:rPr>
+          </w:pPr>
+          <w:r>
+            <w:rPr>
+              <w:rFonts w:ascii="Bahnschrift Condensed" w:hAnsi="Bahnschrift Condensed"/>
+            </w:rPr>
+            <w:br w:type="page"/>
+          </w:r>
+        </w:p>
+      </w:sdtContent>
+    </w:sdt>
+    <w:p>
+      <w:pPr>
+        <w:pStyle w:val="Heading1"/>
+        <w:rPr>
+          <w:rFonts w:ascii="Bahnschrift Condensed" w:hAnsi="Bahnschrift Condensed"/>
+        </w:rPr>
+      </w:pPr>
+      <w:r>
+        <w:rPr>
+          <w:rFonts w:ascii="Bahnschrift Condensed" w:hAnsi="Bahnschrift Condensed"/>
+        </w:rPr>
+        <w:lastRenderedPageBreak/>
+        <w:t>1)</w:t>
+      </w:r>
+    </w:p>
+    <w:p>
+      <w:pPr>
+        <w:rPr>
+          <w:rFonts w:ascii="Abadi" w:hAnsi="Abadi"/>
+          <w:u w:val="single"/>
+        </w:rPr>
+      </w:pPr>
+      <w:r>
+        <w:rPr>
+          <w:rFonts w:ascii="Abadi" w:hAnsi="Abadi"/>
+          <w:u w:val="single"/>
+        </w:rPr>
+        <w:t>“</w:t>
+      </w:r>
+      <w:r>
+        <w:rPr>
+          <w:rFonts w:ascii="Abadi" w:hAnsi="Abadi"/>
+          <w:u w:val="single"/>
+        </w:rPr>
+        <w:t xml:space="preserve">Finding shortest paths between 2 bus stops (as input by the user), returning the list of stops en route as well as the associated </w:t>
+      </w:r>
+      <w:r>
+        <w:rPr>
+          <w:rFonts w:ascii="Abadi" w:hAnsi="Abadi"/>
+          <w:u w:val="single"/>
+        </w:rPr>
+        <w:t>‘</w:t>
+      </w:r>
+      <w:r>
+        <w:rPr>
+          <w:rFonts w:ascii="Abadi" w:hAnsi="Abadi"/>
+          <w:u w:val="single"/>
+        </w:rPr>
+        <w:t>cost</w:t>
+      </w:r>
+      <w:r>
+        <w:rPr>
+          <w:rFonts w:ascii="Abadi" w:hAnsi="Abadi"/>
+          <w:u w:val="single"/>
+        </w:rPr>
+        <w:t>’</w:t>
+      </w:r>
+      <w:r>
+        <w:rPr>
+          <w:rFonts w:ascii="Abadi" w:hAnsi="Abadi"/>
+          <w:u w:val="single"/>
+        </w:rPr>
+        <w:t>.</w:t>
+      </w:r>
+      <w:r>
+        <w:rPr>
+          <w:rFonts w:ascii="Abadi" w:hAnsi="Abadi"/>
+          <w:u w:val="single"/>
+        </w:rPr>
+        <w:t>”</w:t>
+      </w:r>
+    </w:p>
+    <w:p>
+      <w:pPr>
+        <w:rPr>
+          <w:rFonts w:ascii="Abadi" w:hAnsi="Abadi"/>
+        </w:rPr>
+      </w:pPr>
+      <w:r>
+        <w:rPr>
+          <w:rFonts w:ascii="Abadi" w:hAnsi="Abadi"/>
+        </w:rPr>
+        <w:t xml:space="preserve">In order to efficiently complete this task, I decided to use Dijkstra’s algorithm, as it is not only relatively simple and easy to implement, but it will find </w:t>
+      </w:r>
+      <w:r>
+        <w:rPr>
+          <w:rFonts w:ascii="Abadi" w:hAnsi="Abadi"/>
+        </w:rPr>
+        <w:t>the shortest path between two vertices whereas Floyd-Warshall uses a cost matrix from every vertex to every other vertex. In order to represent my graph, I am using an adjacency list</w:t>
+      </w:r>
+      <w:r>
+        <w:rPr>
+          <w:rFonts w:ascii="Abadi" w:hAnsi="Abadi"/>
+        </w:rPr>
+        <w:t>, which is an array of size V (where V is the count of vertices in the graph) with each entry representing a unique vertex. The array itself stores Linked Lists at every entry, which themselves store edge objects, representing the edges leading out from that vertex.</w:t>
+      </w:r>
+      <w:r>
+        <w:rPr>
+          <w:rFonts w:ascii="Abadi" w:hAnsi="Abadi"/>
+        </w:rPr>
+        <w:t xml:space="preserve"> Additionally, for convenience, I </w:t>
+      </w:r>
+      <w:r>
+        <w:rPr>
+          <w:rFonts w:ascii="Abadi" w:hAnsi="Abadi"/>
+        </w:rPr>
+        <w:t>created a LinkedList which stores all stop (vertex) objects in the graph. I also used a hashmap so that I could look up a stop ID and have a stop object returned in 0(1) time. Finally, to represent the path itself, I used two arrays</w:t>
+      </w:r>
+      <w:r>
+        <w:rPr>
+          <w:rFonts w:ascii="Abadi" w:hAnsi="Abadi"/>
+        </w:rPr>
+        <w:t xml:space="preserve"> of size V</w:t>
+      </w:r>
+      <w:r>
+        <w:rPr>
+          <w:rFonts w:ascii="Abadi" w:hAnsi="Abadi"/>
+        </w:rPr>
+        <w:t xml:space="preserve">, one which stored doubles called </w:t>
+      </w:r>
+      <w:proofErr w:type="gramStart"/>
+      <w:r>
+        <w:rPr>
+          <w:rFonts w:ascii="Abadi" w:hAnsi="Abadi"/>
+        </w:rPr>
+        <w:t>distTo[</w:t>
+      </w:r>
+      <w:proofErr w:type="gramEnd"/>
+      <w:r>
+        <w:rPr>
+          <w:rFonts w:ascii="Abadi" w:hAnsi="Abadi"/>
+        </w:rPr>
+        <w:t>] and the other which stored stop objects called prevTo[]</w:t>
+      </w:r>
+      <w:r>
+        <w:rPr>
+          <w:rFonts w:ascii="Abadi" w:hAnsi="Abadi"/>
+        </w:rPr>
+        <w:t>. distTo[</w:t>
+      </w:r>
+      <w:r>
+        <w:rPr>
+          <w:rFonts w:ascii="Abadi" w:hAnsi="Abadi"/>
+        </w:rPr>
+        <w:t xml:space="preserve">v] stores the cost of the shortest path to v from the stop we’re starting from, while prevTo[v] stores the stop </w:t>
+      </w:r>
+      <w:proofErr w:type="gramStart"/>
+      <w:r>
+        <w:rPr>
+          <w:rFonts w:ascii="Abadi" w:hAnsi="Abadi"/>
+        </w:rPr>
+        <w:t>previous to</w:t>
+      </w:r>
+      <w:proofErr w:type="gramEnd"/>
+      <w:r>
+        <w:rPr>
+          <w:rFonts w:ascii="Abadi" w:hAnsi="Abadi"/>
+        </w:rPr>
+        <w:t xml:space="preserve"> v along the shortest path from the source. By simply following this back and then reversing it, we can find the shortest path to v.</w:t>
+      </w:r>
+    </w:p>
+    <w:p>
+      <w:pPr>
+        <w:rPr>
+          <w:rFonts w:ascii="Abadi" w:hAnsi="Abadi"/>
+        </w:rPr>
+      </w:pPr>
+    </w:p>
     <w:sectPr>
+      <w:footerReference w:type="default" r:id="rId6"/>
       <w:pgSz w:w="11906" w:h="16838"/>
       <w:pgMar w:top="1440" w:right="1440" w:bottom="1440" w:left="1440" w:header="708" w:footer="708" w:gutter="0"/>
+      <w:pgNumType w:start="0"/>
       <w:cols w:space="708"/>
+      <w:titlePg/>
       <w:docGrid w:linePitch="360"/>
     </w:sectPr>
   </w:body>
 </w:document>
+</file>
+
+<file path=word/endnotes.xml><?xml version="1.0" encoding="utf-8"?>
+<w:endnotes xmlns:wpc="http://schemas.microsoft.com/office/word/2010/wordprocessingCanvas" xmlns:cx="http://schemas.microsoft.com/office/drawing/2014/chartex" xmlns:cx1="http://schemas.microsoft.com/office/drawing/2015/9/8/chartex" xmlns:cx2="http://schemas.microsoft.com/office/drawing/2015/10/21/chartex" xmlns:cx3="http://schemas.microsoft.com/office/drawing/2016/5/9/chartex" xmlns:cx4="http://schemas.microsoft.com/office/drawing/2016/5/10/chartex" xmlns:cx5="http://schemas.microsoft.com/office/drawing/2016/5/11/chartex" xmlns:cx6="http://schemas.microsoft.com/office/drawing/2016/5/12/chartex" xmlns:cx7="http://schemas.microsoft.com/office/drawing/2016/5/13/chartex" xmlns:cx8="http://schemas.microsoft.com/office/drawing/2016/5/14/chartex" xmlns:mc="http://schemas.openxmlformats.org/markup-compatibility/2006" xmlns:aink="http://schemas.microsoft.com/office/drawing/2016/ink" xmlns:am3d="http://schemas.microsoft.com/office/drawing/2017/model3d" xmlns:o="urn:schemas-microsoft-com:office:office" xmlns:r="http://schemas.openxmlformats.org/officeDocument/2006/relationships" xmlns:m="http://schemas.openxmlformats.org/officeDocument/2006/math" xmlns:v="urn:schemas-microsoft-com:vml" xmlns:wp14="http://schemas.microsoft.com/office/word/2010/wordprocessingDrawing" xmlns:wp="http://schemas.openxmlformats.org/drawingml/2006/wordprocessingDrawing" xmlns:w10="urn:schemas-microsoft-com:office:word" xmlns:w="http://schemas.openxmlformats.org/wordprocessingml/2006/main" xmlns:w14="http://schemas.microsoft.com/office/word/2010/wordml" xmlns:w15="http://schemas.microsoft.com/office/word/2012/wordml" xmlns:w16cex="http://schemas.microsoft.com/office/word/2018/wordml/cex" xmlns:w16cid="http://schemas.microsoft.com/office/word/2016/wordml/cid" xmlns:w16="http://schemas.microsoft.com/office/word/2018/wordml" xmlns:w16sdtdh="http://schemas.microsoft.com/office/word/2020/wordml/sdtdatahash" xmlns:w16se="http://schemas.microsoft.com/office/word/2015/wordml/symex" xmlns:wpg="http://schemas.microsoft.com/office/word/2010/wordprocessingGroup" xmlns:wpi="http://schemas.microsoft.com/office/word/2010/wordprocessingInk" xmlns:wne="http://schemas.microsoft.com/office/word/2006/wordml" xmlns:wps="http://schemas.microsoft.com/office/word/2010/wordprocessingShape" mc:Ignorable="w14 w15 w16se w16cid w16 w16cex w16sdtdh wp14">
+  <w:endnote w:type="separator" w:id="-1">
+    <w:p>
+      <w:pPr>
+        <w:spacing w:after="0" w:line="240" w:lineRule="auto"/>
+      </w:pPr>
+      <w:r>
+        <w:separator/>
+      </w:r>
+    </w:p>
+  </w:endnote>
+  <w:endnote w:type="continuationSeparator" w:id="0">
+    <w:p>
+      <w:pPr>
+        <w:spacing w:after="0" w:line="240" w:lineRule="auto"/>
+      </w:pPr>
+      <w:r>
+        <w:continuationSeparator/>
+      </w:r>
+    </w:p>
+  </w:endnote>
+</w:endnotes>
+</file>
+
+<file path=word/footer1.xml><?xml version="1.0" encoding="utf-8"?>
+<w:ftr xmlns:wpc="http://schemas.microsoft.com/office/word/2010/wordprocessingCanvas" xmlns:cx="http://schemas.microsoft.com/office/drawing/2014/chartex" xmlns:cx1="http://schemas.microsoft.com/office/drawing/2015/9/8/chartex" xmlns:cx2="http://schemas.microsoft.com/office/drawing/2015/10/21/chartex" xmlns:cx3="http://schemas.microsoft.com/office/drawing/2016/5/9/chartex" xmlns:cx4="http://schemas.microsoft.com/office/drawing/2016/5/10/chartex" xmlns:cx5="http://schemas.microsoft.com/office/drawing/2016/5/11/chartex" xmlns:cx6="http://schemas.microsoft.com/office/drawing/2016/5/12/chartex" xmlns:cx7="http://schemas.microsoft.com/office/drawing/2016/5/13/chartex" xmlns:cx8="http://schemas.microsoft.com/office/drawing/2016/5/14/chartex" xmlns:mc="http://schemas.openxmlformats.org/markup-compatibility/2006" xmlns:aink="http://schemas.microsoft.com/office/drawing/2016/ink" xmlns:am3d="http://schemas.microsoft.com/office/drawing/2017/model3d" xmlns:o="urn:schemas-microsoft-com:office:office" xmlns:r="http://schemas.openxmlformats.org/officeDocument/2006/relationships" xmlns:m="http://schemas.openxmlformats.org/officeDocument/2006/math" xmlns:v="urn:schemas-microsoft-com:vml" xmlns:wp14="http://schemas.microsoft.com/office/word/2010/wordprocessingDrawing" xmlns:wp="http://schemas.openxmlformats.org/drawingml/2006/wordprocessingDrawing" xmlns:w10="urn:schemas-microsoft-com:office:word" xmlns:w="http://schemas.openxmlformats.org/wordprocessingml/2006/main" xmlns:w14="http://schemas.microsoft.com/office/word/2010/wordml" xmlns:w15="http://schemas.microsoft.com/office/word/2012/wordml" xmlns:w16cex="http://schemas.microsoft.com/office/word/2018/wordml/cex" xmlns:w16cid="http://schemas.microsoft.com/office/word/2016/wordml/cid" xmlns:w16="http://schemas.microsoft.com/office/word/2018/wordml" xmlns:w16sdtdh="http://schemas.microsoft.com/office/word/2020/wordml/sdtdatahash" xmlns:w16se="http://schemas.microsoft.com/office/word/2015/wordml/symex" xmlns:wpg="http://schemas.microsoft.com/office/word/2010/wordprocessingGroup" xmlns:wpi="http://schemas.microsoft.com/office/word/2010/wordprocessingInk" xmlns:wne="http://schemas.microsoft.com/office/word/2006/wordml" xmlns:wps="http://schemas.microsoft.com/office/word/2010/wordprocessingShape" mc:Ignorable="w14 w15 w16se w16cid w16 w16cex w16sdtdh wp14">
+  <w:sdt>
+    <w:sdtPr>
+      <w:id w:val="1175388426"/>
+      <w:docPartObj>
+        <w:docPartGallery w:val="Page Numbers (Bottom of Page)"/>
+        <w:docPartUnique/>
+      </w:docPartObj>
+    </w:sdtPr>
+    <w:sdtEndPr>
+      <w:rPr>
+        <w:color w:val="7F7F7F" w:themeColor="background1" w:themeShade="7F"/>
+        <w:spacing w:val="60"/>
+      </w:rPr>
+    </w:sdtEndPr>
+    <w:sdtContent>
+      <w:p>
+        <w:pPr>
+          <w:pStyle w:val="Footer"/>
+          <w:pBdr>
+            <w:top w:val="single" w:sz="4" w:space="1" w:color="D9D9D9" w:themeColor="background1" w:themeShade="D9"/>
+          </w:pBdr>
+          <w:rPr>
+            <w:b/>
+            <w:bCs/>
+          </w:rPr>
+        </w:pPr>
+        <w:r>
+          <w:fldChar w:fldCharType="begin"/>
+        </w:r>
+        <w:r>
+          <w:instrText xml:space="preserve"> PAGE   \* MERGEFORMAT </w:instrText>
+        </w:r>
+        <w:r>
+          <w:fldChar w:fldCharType="separate"/>
+        </w:r>
+        <w:r>
+          <w:rPr>
+            <w:b/>
+            <w:bCs/>
+            <w:noProof/>
+          </w:rPr>
+          <w:t>2</w:t>
+        </w:r>
+        <w:r>
+          <w:rPr>
+            <w:b/>
+            <w:bCs/>
+            <w:noProof/>
+          </w:rPr>
+          <w:fldChar w:fldCharType="end"/>
+        </w:r>
+        <w:r>
+          <w:rPr>
+            <w:b/>
+            <w:bCs/>
+          </w:rPr>
+          <w:t xml:space="preserve"> | </w:t>
+        </w:r>
+        <w:r>
+          <w:rPr>
+            <w:color w:val="7F7F7F" w:themeColor="background1" w:themeShade="7F"/>
+            <w:spacing w:val="60"/>
+          </w:rPr>
+          <w:t>Page</w:t>
+        </w:r>
+      </w:p>
+    </w:sdtContent>
+  </w:sdt>
+  <w:p>
+    <w:pPr>
+      <w:pStyle w:val="Footer"/>
+    </w:pPr>
+  </w:p>
+</w:ftr>
+</file>
+
+<file path=word/footnotes.xml><?xml version="1.0" encoding="utf-8"?>
+<w:footnotes xmlns:wpc="http://schemas.microsoft.com/office/word/2010/wordprocessingCanvas" xmlns:cx="http://schemas.microsoft.com/office/drawing/2014/chartex" xmlns:cx1="http://schemas.microsoft.com/office/drawing/2015/9/8/chartex" xmlns:cx2="http://schemas.microsoft.com/office/drawing/2015/10/21/chartex" xmlns:cx3="http://schemas.microsoft.com/office/drawing/2016/5/9/chartex" xmlns:cx4="http://schemas.microsoft.com/office/drawing/2016/5/10/chartex" xmlns:cx5="http://schemas.microsoft.com/office/drawing/2016/5/11/chartex" xmlns:cx6="http://schemas.microsoft.com/office/drawing/2016/5/12/chartex" xmlns:cx7="http://schemas.microsoft.com/office/drawing/2016/5/13/chartex" xmlns:cx8="http://schemas.microsoft.com/office/drawing/2016/5/14/chartex" xmlns:mc="http://schemas.openxmlformats.org/markup-compatibility/2006" xmlns:aink="http://schemas.microsoft.com/office/drawing/2016/ink" xmlns:am3d="http://schemas.microsoft.com/office/drawing/2017/model3d" xmlns:o="urn:schemas-microsoft-com:office:office" xmlns:r="http://schemas.openxmlformats.org/officeDocument/2006/relationships" xmlns:m="http://schemas.openxmlformats.org/officeDocument/2006/math" xmlns:v="urn:schemas-microsoft-com:vml" xmlns:wp14="http://schemas.microsoft.com/office/word/2010/wordprocessingDrawing" xmlns:wp="http://schemas.openxmlformats.org/drawingml/2006/wordprocessingDrawing" xmlns:w10="urn:schemas-microsoft-com:office:word" xmlns:w="http://schemas.openxmlformats.org/wordprocessingml/2006/main" xmlns:w14="http://schemas.microsoft.com/office/word/2010/wordml" xmlns:w15="http://schemas.microsoft.com/office/word/2012/wordml" xmlns:w16cex="http://schemas.microsoft.com/office/word/2018/wordml/cex" xmlns:w16cid="http://schemas.microsoft.com/office/word/2016/wordml/cid" xmlns:w16="http://schemas.microsoft.com/office/word/2018/wordml" xmlns:w16sdtdh="http://schemas.microsoft.com/office/word/2020/wordml/sdtdatahash" xmlns:w16se="http://schemas.microsoft.com/office/word/2015/wordml/symex" xmlns:wpg="http://schemas.microsoft.com/office/word/2010/wordprocessingGroup" xmlns:wpi="http://schemas.microsoft.com/office/word/2010/wordprocessingInk" xmlns:wne="http://schemas.microsoft.com/office/word/2006/wordml" xmlns:wps="http://schemas.microsoft.com/office/word/2010/wordprocessingShape" mc:Ignorable="w14 w15 w16se w16cid w16 w16cex w16sdtdh wp14">
+  <w:footnote w:type="separator" w:id="-1">
+    <w:p>
+      <w:pPr>
+        <w:spacing w:after="0" w:line="240" w:lineRule="auto"/>
+      </w:pPr>
+      <w:r>
+        <w:separator/>
+      </w:r>
+    </w:p>
+  </w:footnote>
+  <w:footnote w:type="continuationSeparator" w:id="0">
+    <w:p>
+      <w:pPr>
+        <w:spacing w:after="0" w:line="240" w:lineRule="auto"/>
+      </w:pPr>
+      <w:r>
+        <w:continuationSeparator/>
+      </w:r>
+    </w:p>
+  </w:footnote>
+</w:footnotes>
 </file>
 
 <file path=word/styles.xml><?xml version="1.0" encoding="utf-8"?>
@@ -412,6 +1219,49 @@
     <w:name w:val="Normal"/>
     <w:qFormat/>
   </w:style>
+  <w:style w:type="paragraph" w:styleId="Heading1">
+    <w:name w:val="heading 1"/>
+    <w:basedOn w:val="Normal"/>
+    <w:next w:val="Normal"/>
+    <w:link w:val="Heading1Char"/>
+    <w:uiPriority w:val="9"/>
+    <w:qFormat/>
+    <w:rsid w:val="0042774E"/>
+    <w:pPr>
+      <w:keepNext/>
+      <w:keepLines/>
+      <w:spacing w:before="240" w:after="0"/>
+      <w:outlineLvl w:val="0"/>
+    </w:pPr>
+    <w:rPr>
+      <w:rFonts w:asciiTheme="majorHAnsi" w:eastAsiaTheme="majorEastAsia" w:hAnsiTheme="majorHAnsi" w:cstheme="majorBidi"/>
+      <w:color w:val="2F5496" w:themeColor="accent1" w:themeShade="BF"/>
+      <w:sz w:val="32"/>
+      <w:szCs w:val="32"/>
+    </w:rPr>
+  </w:style>
+  <w:style w:type="paragraph" w:styleId="Heading2">
+    <w:name w:val="heading 2"/>
+    <w:basedOn w:val="Normal"/>
+    <w:next w:val="Normal"/>
+    <w:link w:val="Heading2Char"/>
+    <w:uiPriority w:val="9"/>
+    <w:unhideWhenUsed/>
+    <w:qFormat/>
+    <w:rsid w:val="00C01C20"/>
+    <w:pPr>
+      <w:keepNext/>
+      <w:keepLines/>
+      <w:spacing w:before="40" w:after="0"/>
+      <w:outlineLvl w:val="1"/>
+    </w:pPr>
+    <w:rPr>
+      <w:rFonts w:asciiTheme="majorHAnsi" w:eastAsiaTheme="majorEastAsia" w:hAnsiTheme="majorHAnsi" w:cstheme="majorBidi"/>
+      <w:color w:val="2F5496" w:themeColor="accent1" w:themeShade="BF"/>
+      <w:sz w:val="26"/>
+      <w:szCs w:val="26"/>
+    </w:rPr>
+  </w:style>
   <w:style w:type="character" w:default="1" w:styleId="DefaultParagraphFont">
     <w:name w:val="Default Paragraph Font"/>
     <w:uiPriority w:val="1"/>
@@ -438,6 +1288,135 @@
     <w:uiPriority w:val="99"/>
     <w:semiHidden/>
     <w:unhideWhenUsed/>
+  </w:style>
+  <w:style w:type="character" w:customStyle="1" w:styleId="Heading2Char">
+    <w:name w:val="Heading 2 Char"/>
+    <w:basedOn w:val="DefaultParagraphFont"/>
+    <w:link w:val="Heading2"/>
+    <w:uiPriority w:val="9"/>
+    <w:rsid w:val="00C01C20"/>
+    <w:rPr>
+      <w:rFonts w:asciiTheme="majorHAnsi" w:eastAsiaTheme="majorEastAsia" w:hAnsiTheme="majorHAnsi" w:cstheme="majorBidi"/>
+      <w:color w:val="2F5496" w:themeColor="accent1" w:themeShade="BF"/>
+      <w:sz w:val="26"/>
+      <w:szCs w:val="26"/>
+    </w:rPr>
+  </w:style>
+  <w:style w:type="paragraph" w:styleId="Title">
+    <w:name w:val="Title"/>
+    <w:basedOn w:val="Normal"/>
+    <w:next w:val="Normal"/>
+    <w:link w:val="TitleChar"/>
+    <w:uiPriority w:val="10"/>
+    <w:qFormat/>
+    <w:rsid w:val="00C01C20"/>
+    <w:pPr>
+      <w:spacing w:after="0" w:line="240" w:lineRule="auto"/>
+      <w:contextualSpacing/>
+    </w:pPr>
+    <w:rPr>
+      <w:rFonts w:asciiTheme="majorHAnsi" w:eastAsiaTheme="majorEastAsia" w:hAnsiTheme="majorHAnsi" w:cstheme="majorBidi"/>
+      <w:spacing w:val="-10"/>
+      <w:kern w:val="28"/>
+      <w:sz w:val="56"/>
+      <w:szCs w:val="56"/>
+    </w:rPr>
+  </w:style>
+  <w:style w:type="character" w:customStyle="1" w:styleId="TitleChar">
+    <w:name w:val="Title Char"/>
+    <w:basedOn w:val="DefaultParagraphFont"/>
+    <w:link w:val="Title"/>
+    <w:uiPriority w:val="10"/>
+    <w:rsid w:val="00C01C20"/>
+    <w:rPr>
+      <w:rFonts w:asciiTheme="majorHAnsi" w:eastAsiaTheme="majorEastAsia" w:hAnsiTheme="majorHAnsi" w:cstheme="majorBidi"/>
+      <w:spacing w:val="-10"/>
+      <w:kern w:val="28"/>
+      <w:sz w:val="56"/>
+      <w:szCs w:val="56"/>
+    </w:rPr>
+  </w:style>
+  <w:style w:type="paragraph" w:styleId="NoSpacing">
+    <w:name w:val="No Spacing"/>
+    <w:link w:val="NoSpacingChar"/>
+    <w:uiPriority w:val="1"/>
+    <w:qFormat/>
+    <w:rsid w:val="00C01C20"/>
+    <w:pPr>
+      <w:spacing w:after="0" w:line="240" w:lineRule="auto"/>
+    </w:pPr>
+    <w:rPr>
+      <w:rFonts w:eastAsiaTheme="minorEastAsia"/>
+      <w:lang w:val="en-US"/>
+    </w:rPr>
+  </w:style>
+  <w:style w:type="character" w:customStyle="1" w:styleId="NoSpacingChar">
+    <w:name w:val="No Spacing Char"/>
+    <w:basedOn w:val="DefaultParagraphFont"/>
+    <w:link w:val="NoSpacing"/>
+    <w:uiPriority w:val="1"/>
+    <w:rsid w:val="00C01C20"/>
+    <w:rPr>
+      <w:rFonts w:eastAsiaTheme="minorEastAsia"/>
+      <w:lang w:val="en-US"/>
+    </w:rPr>
+  </w:style>
+  <w:style w:type="paragraph" w:styleId="Header">
+    <w:name w:val="header"/>
+    <w:basedOn w:val="Normal"/>
+    <w:link w:val="HeaderChar"/>
+    <w:uiPriority w:val="99"/>
+    <w:unhideWhenUsed/>
+    <w:rsid w:val="00622695"/>
+    <w:pPr>
+      <w:tabs>
+        <w:tab w:val="center" w:pos="4513"/>
+        <w:tab w:val="right" w:pos="9026"/>
+      </w:tabs>
+      <w:spacing w:after="0" w:line="240" w:lineRule="auto"/>
+    </w:pPr>
+  </w:style>
+  <w:style w:type="character" w:customStyle="1" w:styleId="HeaderChar">
+    <w:name w:val="Header Char"/>
+    <w:basedOn w:val="DefaultParagraphFont"/>
+    <w:link w:val="Header"/>
+    <w:uiPriority w:val="99"/>
+    <w:rsid w:val="00622695"/>
+  </w:style>
+  <w:style w:type="paragraph" w:styleId="Footer">
+    <w:name w:val="footer"/>
+    <w:basedOn w:val="Normal"/>
+    <w:link w:val="FooterChar"/>
+    <w:uiPriority w:val="99"/>
+    <w:unhideWhenUsed/>
+    <w:rsid w:val="00622695"/>
+    <w:pPr>
+      <w:tabs>
+        <w:tab w:val="center" w:pos="4513"/>
+        <w:tab w:val="right" w:pos="9026"/>
+      </w:tabs>
+      <w:spacing w:after="0" w:line="240" w:lineRule="auto"/>
+    </w:pPr>
+  </w:style>
+  <w:style w:type="character" w:customStyle="1" w:styleId="FooterChar">
+    <w:name w:val="Footer Char"/>
+    <w:basedOn w:val="DefaultParagraphFont"/>
+    <w:link w:val="Footer"/>
+    <w:uiPriority w:val="99"/>
+    <w:rsid w:val="00622695"/>
+  </w:style>
+  <w:style w:type="character" w:customStyle="1" w:styleId="Heading1Char">
+    <w:name w:val="Heading 1 Char"/>
+    <w:basedOn w:val="DefaultParagraphFont"/>
+    <w:link w:val="Heading1"/>
+    <w:uiPriority w:val="9"/>
+    <w:rsid w:val="0042774E"/>
+    <w:rPr>
+      <w:rFonts w:asciiTheme="majorHAnsi" w:eastAsiaTheme="majorEastAsia" w:hAnsiTheme="majorHAnsi" w:cstheme="majorBidi"/>
+      <w:color w:val="2F5496" w:themeColor="accent1" w:themeShade="BF"/>
+      <w:sz w:val="32"/>
+      <w:szCs w:val="32"/>
+    </w:rPr>
   </w:style>
 </w:styles>
 </file>

</xml_diff>

<commit_message>
Initial explanation of Q2 added
</commit_message>
<xml_diff>
--- a/CSU22012 Final_Project_Design_Doc.docx
+++ b/CSU22012 Final_Project_Design_Doc.docx
@@ -538,20 +538,29 @@
           <w:rFonts w:ascii="Abadi" w:hAnsi="Abadi"/>
           <w:u w:val="single"/>
         </w:rPr>
-        <w:t>“</w:t>
-      </w:r>
+        <w:t xml:space="preserve">“Finding shortest paths between 2 bus stops (as input by the user), returning the list of stops </w:t>
+      </w:r>
+      <w:proofErr w:type="spellStart"/>
       <w:r>
         <w:rPr>
           <w:rFonts w:ascii="Abadi" w:hAnsi="Abadi"/>
           <w:u w:val="single"/>
         </w:rPr>
-        <w:t xml:space="preserve">Finding shortest paths between 2 bus stops (as input by the user), returning the list of stops en route as well as the associated </w:t>
-      </w:r>
+        <w:t>en</w:t>
+      </w:r>
+      <w:proofErr w:type="spellEnd"/>
       <w:r>
         <w:rPr>
           <w:rFonts w:ascii="Abadi" w:hAnsi="Abadi"/>
           <w:u w:val="single"/>
         </w:rPr>
+        <w:t xml:space="preserve"> route as well as the associated </w:t>
+      </w:r>
+      <w:r>
+        <w:rPr>
+          <w:rFonts w:ascii="Abadi" w:hAnsi="Abadi"/>
+          <w:u w:val="single"/>
+        </w:rPr>
         <w:t>‘</w:t>
       </w:r>
       <w:r>
@@ -573,14 +582,7 @@
           <w:rFonts w:ascii="Abadi" w:hAnsi="Abadi"/>
           <w:u w:val="single"/>
         </w:rPr>
-        <w:t>.</w:t>
-      </w:r>
-      <w:r>
-        <w:rPr>
-          <w:rFonts w:ascii="Abadi" w:hAnsi="Abadi"/>
-          <w:u w:val="single"/>
-        </w:rPr>
-        <w:t>”</w:t>
+        <w:t>.”</w:t>
       </w:r>
     </w:p>
     <w:p>
@@ -599,7 +601,21 @@
         <w:rPr>
           <w:rFonts w:ascii="Abadi" w:hAnsi="Abadi"/>
         </w:rPr>
-        <w:t>the shortest path between two vertices whereas Floyd-Warshall uses a cost matrix from every vertex to every other vertex. In order to represent my graph, I am using an adjacency list</w:t>
+        <w:t>the shortest path between two vertices whereas Floyd-</w:t>
+      </w:r>
+      <w:proofErr w:type="spellStart"/>
+      <w:r>
+        <w:rPr>
+          <w:rFonts w:ascii="Abadi" w:hAnsi="Abadi"/>
+        </w:rPr>
+        <w:t>Warshall</w:t>
+      </w:r>
+      <w:proofErr w:type="spellEnd"/>
+      <w:r>
+        <w:rPr>
+          <w:rFonts w:ascii="Abadi" w:hAnsi="Abadi"/>
+        </w:rPr>
+        <w:t xml:space="preserve"> uses a cost matrix from every vertex to every other vertex. In order to represent my graph, I am using an adjacency list</w:t>
       </w:r>
       <w:r>
         <w:rPr>
@@ -617,7 +633,21 @@
         <w:rPr>
           <w:rFonts w:ascii="Abadi" w:hAnsi="Abadi"/>
         </w:rPr>
-        <w:t>created a LinkedList which stores all stop (vertex) objects in the graph. I also used a hashmap so that I could look up a stop ID and have a stop object returned in 0(1) time. Finally, to represent the path itself, I used two arrays</w:t>
+        <w:t xml:space="preserve">created a LinkedList which stores all stop (vertex) objects in the graph. I also used a </w:t>
+      </w:r>
+      <w:proofErr w:type="spellStart"/>
+      <w:r>
+        <w:rPr>
+          <w:rFonts w:ascii="Abadi" w:hAnsi="Abadi"/>
+        </w:rPr>
+        <w:t>hashmap</w:t>
+      </w:r>
+      <w:proofErr w:type="spellEnd"/>
+      <w:r>
+        <w:rPr>
+          <w:rFonts w:ascii="Abadi" w:hAnsi="Abadi"/>
+        </w:rPr>
+        <w:t xml:space="preserve"> so that I could look up a stop ID and have a stop object returned in 0(1) time. Finally, to represent the path itself, I used two arrays</w:t>
       </w:r>
       <w:r>
         <w:rPr>
@@ -631,46 +661,183 @@
         </w:rPr>
         <w:t xml:space="preserve">, one which stored doubles called </w:t>
       </w:r>
-      <w:proofErr w:type="gramStart"/>
-      <w:r>
-        <w:rPr>
-          <w:rFonts w:ascii="Abadi" w:hAnsi="Abadi"/>
-        </w:rPr>
-        <w:t>distTo[</w:t>
-      </w:r>
-      <w:proofErr w:type="gramEnd"/>
-      <w:r>
-        <w:rPr>
-          <w:rFonts w:ascii="Abadi" w:hAnsi="Abadi"/>
-        </w:rPr>
-        <w:t>] and the other which stored stop objects called prevTo[]</w:t>
-      </w:r>
-      <w:r>
-        <w:rPr>
-          <w:rFonts w:ascii="Abadi" w:hAnsi="Abadi"/>
-        </w:rPr>
-        <w:t>. distTo[</w:t>
-      </w:r>
-      <w:r>
-        <w:rPr>
-          <w:rFonts w:ascii="Abadi" w:hAnsi="Abadi"/>
-        </w:rPr>
-        <w:t xml:space="preserve">v] stores the cost of the shortest path to v from the stop we’re starting from, while prevTo[v] stores the stop </w:t>
-      </w:r>
-      <w:proofErr w:type="gramStart"/>
-      <w:r>
-        <w:rPr>
-          <w:rFonts w:ascii="Abadi" w:hAnsi="Abadi"/>
-        </w:rPr>
-        <w:t>previous to</w:t>
-      </w:r>
-      <w:proofErr w:type="gramEnd"/>
-      <w:r>
-        <w:rPr>
-          <w:rFonts w:ascii="Abadi" w:hAnsi="Abadi"/>
-        </w:rPr>
-        <w:t xml:space="preserve"> v along the shortest path from the source. By simply following this back and then reversing it, we can find the shortest path to v.</w:t>
-      </w:r>
+      <w:proofErr w:type="spellStart"/>
+      <w:r>
+        <w:rPr>
+          <w:rFonts w:ascii="Abadi" w:hAnsi="Abadi"/>
+        </w:rPr>
+        <w:t>distTo</w:t>
+      </w:r>
+      <w:proofErr w:type="spellEnd"/>
+      <w:r>
+        <w:rPr>
+          <w:rFonts w:ascii="Abadi" w:hAnsi="Abadi"/>
+        </w:rPr>
+        <w:t xml:space="preserve">[] and the other which stored stop objects called </w:t>
+      </w:r>
+      <w:proofErr w:type="spellStart"/>
+      <w:r>
+        <w:rPr>
+          <w:rFonts w:ascii="Abadi" w:hAnsi="Abadi"/>
+        </w:rPr>
+        <w:t>prevTo</w:t>
+      </w:r>
+      <w:proofErr w:type="spellEnd"/>
+      <w:r>
+        <w:rPr>
+          <w:rFonts w:ascii="Abadi" w:hAnsi="Abadi"/>
+        </w:rPr>
+        <w:t>[]</w:t>
+      </w:r>
+      <w:r>
+        <w:rPr>
+          <w:rFonts w:ascii="Abadi" w:hAnsi="Abadi"/>
+        </w:rPr>
+        <w:t xml:space="preserve">. </w:t>
+      </w:r>
+      <w:proofErr w:type="spellStart"/>
+      <w:r>
+        <w:rPr>
+          <w:rFonts w:ascii="Abadi" w:hAnsi="Abadi"/>
+        </w:rPr>
+        <w:t>distTo</w:t>
+      </w:r>
+      <w:proofErr w:type="spellEnd"/>
+      <w:r>
+        <w:rPr>
+          <w:rFonts w:ascii="Abadi" w:hAnsi="Abadi"/>
+        </w:rPr>
+        <w:t>[</w:t>
+      </w:r>
+      <w:r>
+        <w:rPr>
+          <w:rFonts w:ascii="Abadi" w:hAnsi="Abadi"/>
+        </w:rPr>
+        <w:t xml:space="preserve">v] stores the cost of the shortest path to v from the stop we’re starting from, while </w:t>
+      </w:r>
+      <w:proofErr w:type="spellStart"/>
+      <w:r>
+        <w:rPr>
+          <w:rFonts w:ascii="Abadi" w:hAnsi="Abadi"/>
+        </w:rPr>
+        <w:t>prevTo</w:t>
+      </w:r>
+      <w:proofErr w:type="spellEnd"/>
+      <w:r>
+        <w:rPr>
+          <w:rFonts w:ascii="Abadi" w:hAnsi="Abadi"/>
+        </w:rPr>
+        <w:t>[v] stores the stop previous to v along the shortest path from the source. By simply following this back and then reversing it, we can find the shortest path to v.</w:t>
+      </w:r>
+    </w:p>
+    <w:p>
+      <w:pPr>
+        <w:pStyle w:val="Heading1"/>
+        <w:rPr>
+          <w:rFonts w:ascii="Bahnschrift Condensed" w:hAnsi="Bahnschrift Condensed"/>
+        </w:rPr>
+      </w:pPr>
+      <w:r>
+        <w:rPr>
+          <w:rFonts w:ascii="Bahnschrift Condensed" w:hAnsi="Bahnschrift Condensed"/>
+        </w:rPr>
+        <w:t>2</w:t>
+      </w:r>
+      <w:r>
+        <w:rPr>
+          <w:rFonts w:ascii="Bahnschrift Condensed" w:hAnsi="Bahnschrift Condensed"/>
+        </w:rPr>
+        <w:t>)</w:t>
+      </w:r>
+    </w:p>
+    <w:p>
+      <w:pPr>
+        <w:rPr>
+          <w:rFonts w:ascii="Abadi" w:hAnsi="Abadi"/>
+          <w:u w:val="single"/>
+        </w:rPr>
+      </w:pPr>
+      <w:r>
+        <w:rPr>
+          <w:rFonts w:ascii="Abadi" w:hAnsi="Abadi"/>
+          <w:u w:val="single"/>
+        </w:rPr>
+        <w:t>“</w:t>
+      </w:r>
+      <w:r>
+        <w:rPr>
+          <w:rFonts w:ascii="Abadi" w:hAnsi="Abadi"/>
+          <w:u w:val="single"/>
+        </w:rPr>
+        <w:t>Searching for a bus stop by full name or by the first few characters in the name, using a ternary search tree (TST), returning the full stop information for each stop matching the search criteria (which can be zero, one or more stops)</w:t>
+      </w:r>
+      <w:r>
+        <w:rPr>
+          <w:rFonts w:ascii="Abadi" w:hAnsi="Abadi"/>
+          <w:u w:val="single"/>
+        </w:rPr>
+        <w:t>”</w:t>
+      </w:r>
+    </w:p>
+    <w:p>
+      <w:pPr>
+        <w:rPr>
+          <w:rFonts w:ascii="Abadi" w:hAnsi="Abadi"/>
+        </w:rPr>
+      </w:pPr>
+      <w:r>
+        <w:rPr>
+          <w:rFonts w:ascii="Abadi" w:hAnsi="Abadi"/>
+        </w:rPr>
+        <w:t xml:space="preserve">This </w:t>
+      </w:r>
+      <w:r>
+        <w:rPr>
+          <w:rFonts w:ascii="Abadi" w:hAnsi="Abadi"/>
+        </w:rPr>
+        <w:t xml:space="preserve">necessitated the implementation of a Ternary Search </w:t>
+      </w:r>
+      <w:proofErr w:type="spellStart"/>
+      <w:r>
+        <w:rPr>
+          <w:rFonts w:ascii="Abadi" w:hAnsi="Abadi"/>
+        </w:rPr>
+        <w:t>Trie</w:t>
+      </w:r>
+      <w:proofErr w:type="spellEnd"/>
+      <w:r>
+        <w:rPr>
+          <w:rFonts w:ascii="Abadi" w:hAnsi="Abadi"/>
+        </w:rPr>
+        <w:t xml:space="preserve"> (TST) as it was the most cost-effective way to implement a String Symbol Table</w:t>
+      </w:r>
+      <w:r>
+        <w:rPr>
+          <w:rFonts w:ascii="Abadi" w:hAnsi="Abadi"/>
+        </w:rPr>
+        <w:t xml:space="preserve">, with L + ln(N) time complexity for a search hit and a trivial way of searching for prefixes (recursively return all nodes in the </w:t>
+      </w:r>
+      <w:proofErr w:type="spellStart"/>
+      <w:r>
+        <w:rPr>
+          <w:rFonts w:ascii="Abadi" w:hAnsi="Abadi"/>
+        </w:rPr>
+        <w:t>trie</w:t>
+      </w:r>
+      <w:proofErr w:type="spellEnd"/>
+      <w:r>
+        <w:rPr>
+          <w:rFonts w:ascii="Abadi" w:hAnsi="Abadi"/>
+        </w:rPr>
+        <w:t xml:space="preserve"> that are children of the node representing the last character in the prefix).</w:t>
+      </w:r>
+    </w:p>
+    <w:p>
+      <w:pPr>
+        <w:rPr>
+          <w:rFonts w:ascii="Abadi" w:hAnsi="Abadi"/>
+        </w:rPr>
+      </w:pPr>
     </w:p>
     <w:p>
       <w:pPr>

</xml_diff>

<commit_message>
Improved Dijkstra search time complexity
</commit_message>
<xml_diff>
--- a/CSU22012 Final_Project_Design_Doc.docx
+++ b/CSU22012 Final_Project_Design_Doc.docx
@@ -301,7 +301,27 @@
                                           <w:sz w:val="36"/>
                                           <w:szCs w:val="36"/>
                                         </w:rPr>
-                                        <w:t>CSU22012 – Algorithms and data structures ii</w:t>
+                                        <w:t>CSU22012 – Algorith</w:t>
+                                      </w:r>
+                                      <w:r>
+                                        <w:rPr>
+                                          <w:rFonts w:ascii="Bahnschrift Condensed" w:hAnsi="Bahnschrift Condensed"/>
+                                          <w:caps/>
+                                          <w:color w:val="44546A" w:themeColor="text2"/>
+                                          <w:sz w:val="36"/>
+                                          <w:szCs w:val="36"/>
+                                        </w:rPr>
+                                        <w:t>i</w:t>
+                                      </w:r>
+                                      <w:r>
+                                        <w:rPr>
+                                          <w:rFonts w:ascii="Bahnschrift Condensed" w:hAnsi="Bahnschrift Condensed"/>
+                                          <w:caps/>
+                                          <w:color w:val="44546A" w:themeColor="text2"/>
+                                          <w:sz w:val="36"/>
+                                          <w:szCs w:val="36"/>
+                                        </w:rPr>
+                                        <w:t>ms and data structures ii</w:t>
                                       </w:r>
                                     </w:p>
                                   </w:sdtContent>
@@ -477,7 +497,27 @@
                                     <w:sz w:val="36"/>
                                     <w:szCs w:val="36"/>
                                   </w:rPr>
-                                  <w:t>CSU22012 – Algorithms and data structures ii</w:t>
+                                  <w:t>CSU22012 – Algorith</w:t>
+                                </w:r>
+                                <w:r>
+                                  <w:rPr>
+                                    <w:rFonts w:ascii="Bahnschrift Condensed" w:hAnsi="Bahnschrift Condensed"/>
+                                    <w:caps/>
+                                    <w:color w:val="44546A" w:themeColor="text2"/>
+                                    <w:sz w:val="36"/>
+                                    <w:szCs w:val="36"/>
+                                  </w:rPr>
+                                  <w:t>i</w:t>
+                                </w:r>
+                                <w:r>
+                                  <w:rPr>
+                                    <w:rFonts w:ascii="Bahnschrift Condensed" w:hAnsi="Bahnschrift Condensed"/>
+                                    <w:caps/>
+                                    <w:color w:val="44546A" w:themeColor="text2"/>
+                                    <w:sz w:val="36"/>
+                                    <w:szCs w:val="36"/>
+                                  </w:rPr>
+                                  <w:t>ms and data structures ii</w:t>
                                 </w:r>
                               </w:p>
                             </w:sdtContent>
@@ -538,23 +578,7 @@
           <w:rFonts w:ascii="Abadi" w:hAnsi="Abadi"/>
           <w:u w:val="single"/>
         </w:rPr>
-        <w:t xml:space="preserve">“Finding shortest paths between 2 bus stops (as input by the user), returning the list of stops </w:t>
-      </w:r>
-      <w:proofErr w:type="spellStart"/>
-      <w:r>
-        <w:rPr>
-          <w:rFonts w:ascii="Abadi" w:hAnsi="Abadi"/>
-          <w:u w:val="single"/>
-        </w:rPr>
-        <w:t>en</w:t>
-      </w:r>
-      <w:proofErr w:type="spellEnd"/>
-      <w:r>
-        <w:rPr>
-          <w:rFonts w:ascii="Abadi" w:hAnsi="Abadi"/>
-          <w:u w:val="single"/>
-        </w:rPr>
-        <w:t xml:space="preserve"> route as well as the associated </w:t>
+        <w:t xml:space="preserve">“Finding shortest paths between 2 bus stops (as input by the user), returning the list of stops en route as well as the associated </w:t>
       </w:r>
       <w:r>
         <w:rPr>
@@ -601,21 +625,7 @@
         <w:rPr>
           <w:rFonts w:ascii="Abadi" w:hAnsi="Abadi"/>
         </w:rPr>
-        <w:t>the shortest path between two vertices whereas Floyd-</w:t>
-      </w:r>
-      <w:proofErr w:type="spellStart"/>
-      <w:r>
-        <w:rPr>
-          <w:rFonts w:ascii="Abadi" w:hAnsi="Abadi"/>
-        </w:rPr>
-        <w:t>Warshall</w:t>
-      </w:r>
-      <w:proofErr w:type="spellEnd"/>
-      <w:r>
-        <w:rPr>
-          <w:rFonts w:ascii="Abadi" w:hAnsi="Abadi"/>
-        </w:rPr>
-        <w:t xml:space="preserve"> uses a cost matrix from every vertex to every other vertex. In order to represent my graph, I am using an adjacency list</w:t>
+        <w:t>the shortest path between two vertices whereas Floyd-Warshall uses a cost matrix from every vertex to every other vertex. In order to represent my graph, I am using an adjacency list</w:t>
       </w:r>
       <w:r>
         <w:rPr>
@@ -633,21 +643,7 @@
         <w:rPr>
           <w:rFonts w:ascii="Abadi" w:hAnsi="Abadi"/>
         </w:rPr>
-        <w:t xml:space="preserve">created a LinkedList which stores all stop (vertex) objects in the graph. I also used a </w:t>
-      </w:r>
-      <w:proofErr w:type="spellStart"/>
-      <w:r>
-        <w:rPr>
-          <w:rFonts w:ascii="Abadi" w:hAnsi="Abadi"/>
-        </w:rPr>
-        <w:t>hashmap</w:t>
-      </w:r>
-      <w:proofErr w:type="spellEnd"/>
-      <w:r>
-        <w:rPr>
-          <w:rFonts w:ascii="Abadi" w:hAnsi="Abadi"/>
-        </w:rPr>
-        <w:t xml:space="preserve"> so that I could look up a stop ID and have a stop object returned in 0(1) time. Finally, to represent the path itself, I used two arrays</w:t>
+        <w:t>created a LinkedList which stores all stop (vertex) objects in the graph. I also used a hashmap so that I could look up a stop ID and have a stop object returned in 0(1) time. Finally, to represent the path itself, I used two arrays</w:t>
       </w:r>
       <w:r>
         <w:rPr>
@@ -659,75 +655,32 @@
         <w:rPr>
           <w:rFonts w:ascii="Abadi" w:hAnsi="Abadi"/>
         </w:rPr>
-        <w:t xml:space="preserve">, one which stored doubles called </w:t>
-      </w:r>
-      <w:proofErr w:type="spellStart"/>
-      <w:r>
-        <w:rPr>
-          <w:rFonts w:ascii="Abadi" w:hAnsi="Abadi"/>
-        </w:rPr>
-        <w:t>distTo</w:t>
-      </w:r>
-      <w:proofErr w:type="spellEnd"/>
-      <w:r>
-        <w:rPr>
-          <w:rFonts w:ascii="Abadi" w:hAnsi="Abadi"/>
-        </w:rPr>
-        <w:t xml:space="preserve">[] and the other which stored stop objects called </w:t>
-      </w:r>
-      <w:proofErr w:type="spellStart"/>
-      <w:r>
-        <w:rPr>
-          <w:rFonts w:ascii="Abadi" w:hAnsi="Abadi"/>
-        </w:rPr>
-        <w:t>prevTo</w:t>
-      </w:r>
-      <w:proofErr w:type="spellEnd"/>
-      <w:r>
-        <w:rPr>
-          <w:rFonts w:ascii="Abadi" w:hAnsi="Abadi"/>
-        </w:rPr>
-        <w:t>[]</w:t>
-      </w:r>
-      <w:r>
-        <w:rPr>
-          <w:rFonts w:ascii="Abadi" w:hAnsi="Abadi"/>
-        </w:rPr>
-        <w:t xml:space="preserve">. </w:t>
-      </w:r>
-      <w:proofErr w:type="spellStart"/>
-      <w:r>
-        <w:rPr>
-          <w:rFonts w:ascii="Abadi" w:hAnsi="Abadi"/>
-        </w:rPr>
-        <w:t>distTo</w:t>
-      </w:r>
-      <w:proofErr w:type="spellEnd"/>
-      <w:r>
-        <w:rPr>
-          <w:rFonts w:ascii="Abadi" w:hAnsi="Abadi"/>
-        </w:rPr>
-        <w:t>[</w:t>
-      </w:r>
-      <w:r>
-        <w:rPr>
-          <w:rFonts w:ascii="Abadi" w:hAnsi="Abadi"/>
-        </w:rPr>
-        <w:t xml:space="preserve">v] stores the cost of the shortest path to v from the stop we’re starting from, while </w:t>
-      </w:r>
-      <w:proofErr w:type="spellStart"/>
-      <w:r>
-        <w:rPr>
-          <w:rFonts w:ascii="Abadi" w:hAnsi="Abadi"/>
-        </w:rPr>
-        <w:t>prevTo</w:t>
-      </w:r>
-      <w:proofErr w:type="spellEnd"/>
-      <w:r>
-        <w:rPr>
-          <w:rFonts w:ascii="Abadi" w:hAnsi="Abadi"/>
-        </w:rPr>
-        <w:t>[v] stores the stop previous to v along the shortest path from the source. By simply following this back and then reversing it, we can find the shortest path to v.</w:t>
+        <w:t>, one which stored doubles called distTo[] and the other which stored stop objects called prevTo[]</w:t>
+      </w:r>
+      <w:r>
+        <w:rPr>
+          <w:rFonts w:ascii="Abadi" w:hAnsi="Abadi"/>
+        </w:rPr>
+        <w:t>. distTo[</w:t>
+      </w:r>
+      <w:r>
+        <w:rPr>
+          <w:rFonts w:ascii="Abadi" w:hAnsi="Abadi"/>
+        </w:rPr>
+        <w:t>v] stores the cost of the shortest path to v from the stop we’re starting from, while prevTo[v] stores the stop previous to v along the shortest path from the source. By simply following this back and then reversing it, we can find the shortest path to v.</w:t>
+      </w:r>
+    </w:p>
+    <w:p>
+      <w:pPr>
+        <w:rPr>
+          <w:rFonts w:ascii="Abadi" w:hAnsi="Abadi"/>
+        </w:rPr>
+      </w:pPr>
+      <w:r>
+        <w:rPr>
+          <w:rFonts w:ascii="Abadi" w:hAnsi="Abadi"/>
+        </w:rPr>
+        <w:t>The adjacency list was created (read in) at the very start of the programme, to allow for the user to search multiple times, with data residing in memory for the duration of the programme, thus allowing the user to get results rapidly.</w:t>
       </w:r>
     </w:p>
     <w:p>
@@ -762,21 +715,7 @@
           <w:rFonts w:ascii="Abadi" w:hAnsi="Abadi"/>
           <w:u w:val="single"/>
         </w:rPr>
-        <w:t>“</w:t>
-      </w:r>
-      <w:r>
-        <w:rPr>
-          <w:rFonts w:ascii="Abadi" w:hAnsi="Abadi"/>
-          <w:u w:val="single"/>
-        </w:rPr>
-        <w:t>Searching for a bus stop by full name or by the first few characters in the name, using a ternary search tree (TST), returning the full stop information for each stop matching the search criteria (which can be zero, one or more stops)</w:t>
-      </w:r>
-      <w:r>
-        <w:rPr>
-          <w:rFonts w:ascii="Abadi" w:hAnsi="Abadi"/>
-          <w:u w:val="single"/>
-        </w:rPr>
-        <w:t>”</w:t>
+        <w:t>“Searching for a bus stop by full name or by the first few characters in the name, using a ternary search tree (TST), returning the full stop information for each stop matching the search criteria (which can be zero, one or more stops)”</w:t>
       </w:r>
     </w:p>
     <w:p>
@@ -795,56 +734,495 @@
         <w:rPr>
           <w:rFonts w:ascii="Abadi" w:hAnsi="Abadi"/>
         </w:rPr>
-        <w:t xml:space="preserve">necessitated the implementation of a Ternary Search </w:t>
-      </w:r>
-      <w:proofErr w:type="spellStart"/>
-      <w:r>
-        <w:rPr>
-          <w:rFonts w:ascii="Abadi" w:hAnsi="Abadi"/>
-        </w:rPr>
-        <w:t>Trie</w:t>
-      </w:r>
-      <w:proofErr w:type="spellEnd"/>
-      <w:r>
-        <w:rPr>
-          <w:rFonts w:ascii="Abadi" w:hAnsi="Abadi"/>
-        </w:rPr>
-        <w:t xml:space="preserve"> (TST) as it was the most cost-effective way to implement a String Symbol Table</w:t>
-      </w:r>
-      <w:r>
-        <w:rPr>
-          <w:rFonts w:ascii="Abadi" w:hAnsi="Abadi"/>
-        </w:rPr>
-        <w:t xml:space="preserve">, with L + ln(N) time complexity for a search hit and a trivial way of searching for prefixes (recursively return all nodes in the </w:t>
-      </w:r>
-      <w:proofErr w:type="spellStart"/>
-      <w:r>
-        <w:rPr>
-          <w:rFonts w:ascii="Abadi" w:hAnsi="Abadi"/>
-        </w:rPr>
-        <w:t>trie</w:t>
-      </w:r>
-      <w:proofErr w:type="spellEnd"/>
-      <w:r>
-        <w:rPr>
-          <w:rFonts w:ascii="Abadi" w:hAnsi="Abadi"/>
-        </w:rPr>
-        <w:t xml:space="preserve"> that are children of the node representing the last character in the prefix).</w:t>
+        <w:t>necessitated the implementation of a Ternary Search Trie (TST) as it was the most cost-effective way to implement a String Symbol Table</w:t>
+      </w:r>
+      <w:r>
+        <w:rPr>
+          <w:rFonts w:ascii="Abadi" w:hAnsi="Abadi"/>
+        </w:rPr>
+        <w:t>, with L + ln(N) time complexity for a search hit and a trivial way of searching for prefixes (recursively return all nodes in the trie that are children of the node representing the last character in the prefix).</w:t>
+      </w:r>
+      <w:r>
+        <w:rPr>
+          <w:rFonts w:ascii="Abadi" w:hAnsi="Abadi"/>
+        </w:rPr>
+        <w:t xml:space="preserve"> The same time complexity exists for inser</w:t>
+      </w:r>
+      <w:r>
+        <w:rPr>
+          <w:rFonts w:ascii="Abadi" w:hAnsi="Abadi"/>
+        </w:rPr>
+        <w:t>t (both in a typical case)</w:t>
+      </w:r>
+      <w:r>
+        <w:rPr>
+          <w:rFonts w:ascii="Abadi" w:hAnsi="Abadi"/>
+        </w:rPr>
+        <w:t>, thus it is efficient to both build and search the TST.</w:t>
       </w:r>
     </w:p>
     <w:p>
       <w:pPr>
         <w:rPr>
           <w:rFonts w:ascii="Abadi" w:hAnsi="Abadi"/>
+        </w:rPr>
+      </w:pPr>
+      <w:r>
+        <w:rPr>
+          <w:rFonts w:ascii="Abadi" w:hAnsi="Abadi"/>
+        </w:rPr>
+        <w:t>Similarly</w:t>
+      </w:r>
+      <w:r>
+        <w:rPr>
+          <w:rFonts w:ascii="Abadi" w:hAnsi="Abadi"/>
+        </w:rPr>
+        <w:t xml:space="preserve"> to the search for a shortest path, the Ternary Search Trie is created at the start of the programme to allow the user to search the same Trie multiple times without having to wait for HDD/SSD accesses.</w:t>
+      </w:r>
+    </w:p>
+    <w:p>
+      <w:pPr>
+        <w:pStyle w:val="Heading1"/>
+        <w:rPr>
+          <w:rFonts w:ascii="Bahnschrift Condensed" w:hAnsi="Bahnschrift Condensed"/>
+        </w:rPr>
+      </w:pPr>
+      <w:r>
+        <w:rPr>
+          <w:rFonts w:ascii="Bahnschrift Condensed" w:hAnsi="Bahnschrift Condensed"/>
+        </w:rPr>
+        <w:t>3</w:t>
+      </w:r>
+      <w:r>
+        <w:rPr>
+          <w:rFonts w:ascii="Bahnschrift Condensed" w:hAnsi="Bahnschrift Condensed"/>
+        </w:rPr>
+        <w:t>)</w:t>
+      </w:r>
+    </w:p>
+    <w:p>
+      <w:pPr>
+        <w:rPr>
+          <w:rFonts w:ascii="Abadi" w:hAnsi="Abadi"/>
+          <w:u w:val="single"/>
+        </w:rPr>
+      </w:pPr>
+      <w:r>
+        <w:rPr>
+          <w:rFonts w:ascii="Abadi" w:hAnsi="Abadi"/>
+          <w:u w:val="single"/>
+        </w:rPr>
+        <w:t>“Searching for all trips with a given arrival time, returning full details of all trips matching the criteria (zero, one or more), sorted by trip id</w:t>
+      </w:r>
+      <w:r>
+        <w:rPr>
+          <w:rFonts w:ascii="Abadi" w:hAnsi="Abadi"/>
+          <w:u w:val="single"/>
+        </w:rPr>
+        <w:t>.</w:t>
+      </w:r>
+      <w:r>
+        <w:rPr>
+          <w:rFonts w:ascii="Abadi" w:hAnsi="Abadi"/>
+          <w:u w:val="single"/>
+        </w:rPr>
+        <w:t>”</w:t>
+      </w:r>
+    </w:p>
+    <w:p>
+      <w:pPr>
+        <w:rPr>
+          <w:rFonts w:ascii="Abadi" w:hAnsi="Abadi"/>
+        </w:rPr>
+      </w:pPr>
+      <w:r>
+        <w:rPr>
+          <w:rFonts w:ascii="Abadi" w:hAnsi="Abadi"/>
+        </w:rPr>
+        <w:t>To do this, I created a priorityQueue sorted by a comparator which would order the elements of the queue based on their</w:t>
+      </w:r>
+      <w:r>
+        <w:rPr>
+          <w:rFonts w:ascii="Abadi" w:hAnsi="Abadi"/>
+        </w:rPr>
+        <w:t xml:space="preserve"> trip_id. Subsequently, I iterated over the queue and returned elements which had the same arrival time in a Linked List, without the need for sorting as they were already sorted due to the comparator. </w:t>
+      </w:r>
+      <w:r>
+        <w:rPr>
+          <w:rFonts w:ascii="Abadi" w:hAnsi="Abadi"/>
+        </w:rPr>
+        <w:t>This will run in O(N) linear time. An alternative method would be to sort via the time and return all entries (M entries) with the same arrival time. Thus, we could use binarySearch to find the first example, then iterating until we reach a time that is not the same as that being searched for. Afterwards, however, we would have to sort these items by trip_id, leading to a time complexity of</w:t>
+      </w:r>
+      <w:r>
+        <w:rPr>
+          <w:rFonts w:ascii="Abadi" w:hAnsi="Abadi"/>
+        </w:rPr>
+        <w:t xml:space="preserve"> (binary search) * (iterate for all values with same time) * (mergesort on returned list)</w:t>
+      </w:r>
+      <w:r>
+        <w:rPr>
+          <w:rFonts w:ascii="Abadi" w:hAnsi="Abadi"/>
+        </w:rPr>
+        <w:t xml:space="preserve"> or</w:t>
+      </w:r>
+      <w:r>
+        <w:rPr>
+          <w:rFonts w:ascii="Abadi" w:hAnsi="Abadi"/>
+        </w:rPr>
+        <w:t xml:space="preserve"> log(N) * M * Mlog(M) which multiplies out to:</w:t>
+      </w:r>
+      <w:r>
+        <w:rPr>
+          <w:rFonts w:ascii="Abadi" w:hAnsi="Abadi"/>
+        </w:rPr>
+        <w:t xml:space="preserve"> </w:t>
+      </w:r>
+    </w:p>
+    <w:p>
+      <w:pPr>
+        <w:rPr>
+          <w:rFonts w:ascii="Abadi" w:eastAsiaTheme="minorEastAsia" w:hAnsi="Abadi"/>
+        </w:rPr>
+      </w:pPr>
+      <m:oMathPara>
+        <m:oMath>
+          <m:r>
+            <w:rPr>
+              <w:rFonts w:ascii="Cambria Math" w:hAnsi="Cambria Math"/>
+            </w:rPr>
+            <w:lastRenderedPageBreak/>
+            <m:t>O</m:t>
+          </m:r>
+          <m:d>
+            <m:dPr>
+              <m:ctrlPr>
+                <w:rPr>
+                  <w:rFonts w:ascii="Cambria Math" w:hAnsi="Cambria Math"/>
+                  <w:i/>
+                </w:rPr>
+              </m:ctrlPr>
+            </m:dPr>
+            <m:e>
+              <m:sSup>
+                <m:sSupPr>
+                  <m:ctrlPr>
+                    <w:rPr>
+                      <w:rFonts w:ascii="Cambria Math" w:hAnsi="Cambria Math"/>
+                      <w:i/>
+                    </w:rPr>
+                  </m:ctrlPr>
+                </m:sSupPr>
+                <m:e>
+                  <m:r>
+                    <w:rPr>
+                      <w:rFonts w:ascii="Cambria Math" w:hAnsi="Cambria Math"/>
+                    </w:rPr>
+                    <m:t>M</m:t>
+                  </m:r>
+                </m:e>
+                <m:sup>
+                  <m:r>
+                    <w:rPr>
+                      <w:rFonts w:ascii="Cambria Math" w:hAnsi="Cambria Math"/>
+                    </w:rPr>
+                    <m:t>2</m:t>
+                  </m:r>
+                </m:sup>
+              </m:sSup>
+              <m:func>
+                <m:funcPr>
+                  <m:ctrlPr>
+                    <w:rPr>
+                      <w:rFonts w:ascii="Cambria Math" w:hAnsi="Cambria Math"/>
+                    </w:rPr>
+                  </m:ctrlPr>
+                </m:funcPr>
+                <m:fName>
+                  <m:r>
+                    <m:rPr>
+                      <m:sty m:val="p"/>
+                    </m:rPr>
+                    <w:rPr>
+                      <w:rFonts w:ascii="Cambria Math" w:hAnsi="Cambria Math"/>
+                    </w:rPr>
+                    <m:t>log</m:t>
+                  </m:r>
+                </m:fName>
+                <m:e>
+                  <m:d>
+                    <m:dPr>
+                      <m:ctrlPr>
+                        <w:rPr>
+                          <w:rFonts w:ascii="Cambria Math" w:hAnsi="Cambria Math"/>
+                          <w:i/>
+                        </w:rPr>
+                      </m:ctrlPr>
+                    </m:dPr>
+                    <m:e>
+                      <m:r>
+                        <w:rPr>
+                          <w:rFonts w:ascii="Cambria Math" w:hAnsi="Cambria Math"/>
+                        </w:rPr>
+                        <m:t>M</m:t>
+                      </m:r>
+                    </m:e>
+                  </m:d>
+                </m:e>
+              </m:func>
+              <m:func>
+                <m:funcPr>
+                  <m:ctrlPr>
+                    <w:rPr>
+                      <w:rFonts w:ascii="Cambria Math" w:hAnsi="Cambria Math"/>
+                    </w:rPr>
+                  </m:ctrlPr>
+                </m:funcPr>
+                <m:fName>
+                  <m:r>
+                    <m:rPr>
+                      <m:sty m:val="p"/>
+                    </m:rPr>
+                    <w:rPr>
+                      <w:rFonts w:ascii="Cambria Math" w:hAnsi="Cambria Math"/>
+                    </w:rPr>
+                    <m:t>log</m:t>
+                  </m:r>
+                </m:fName>
+                <m:e>
+                  <m:d>
+                    <m:dPr>
+                      <m:ctrlPr>
+                        <w:rPr>
+                          <w:rFonts w:ascii="Cambria Math" w:hAnsi="Cambria Math"/>
+                          <w:i/>
+                        </w:rPr>
+                      </m:ctrlPr>
+                    </m:dPr>
+                    <m:e>
+                      <m:r>
+                        <w:rPr>
+                          <w:rFonts w:ascii="Cambria Math" w:hAnsi="Cambria Math"/>
+                        </w:rPr>
+                        <m:t>N</m:t>
+                      </m:r>
+                    </m:e>
+                  </m:d>
+                </m:e>
+              </m:func>
+            </m:e>
+          </m:d>
+        </m:oMath>
+      </m:oMathPara>
+    </w:p>
+    <w:p>
+      <w:pPr>
+        <w:rPr>
+          <w:rFonts w:ascii="Abadi" w:eastAsiaTheme="minorEastAsia" w:hAnsi="Abadi"/>
         </w:rPr>
       </w:pPr>
     </w:p>
     <w:p>
       <w:pPr>
         <w:rPr>
-          <w:rFonts w:ascii="Abadi" w:hAnsi="Abadi"/>
+          <w:rFonts w:ascii="Abadi" w:eastAsiaTheme="minorEastAsia" w:hAnsi="Abadi"/>
         </w:rPr>
       </w:pPr>
+      <w:r>
+        <w:rPr>
+          <w:rFonts w:ascii="Abadi" w:eastAsiaTheme="minorEastAsia" w:hAnsi="Abadi"/>
+        </w:rPr>
+        <w:t xml:space="preserve">As such, there is a tradeoff: Should </w:t>
+      </w:r>
+      <m:oMath>
+        <m:sSup>
+          <m:sSupPr>
+            <m:ctrlPr>
+              <w:rPr>
+                <w:rFonts w:ascii="Cambria Math" w:eastAsiaTheme="minorEastAsia" w:hAnsi="Cambria Math"/>
+                <w:i/>
+              </w:rPr>
+            </m:ctrlPr>
+          </m:sSupPr>
+          <m:e>
+            <m:r>
+              <w:rPr>
+                <w:rFonts w:ascii="Cambria Math" w:eastAsiaTheme="minorEastAsia" w:hAnsi="Cambria Math"/>
+              </w:rPr>
+              <m:t>M</m:t>
+            </m:r>
+          </m:e>
+          <m:sup>
+            <m:r>
+              <w:rPr>
+                <w:rFonts w:ascii="Cambria Math" w:eastAsiaTheme="minorEastAsia" w:hAnsi="Cambria Math"/>
+              </w:rPr>
+              <m:t>2</m:t>
+            </m:r>
+          </m:sup>
+        </m:sSup>
+        <m:func>
+          <m:funcPr>
+            <m:ctrlPr>
+              <w:rPr>
+                <w:rFonts w:ascii="Cambria Math" w:eastAsiaTheme="minorEastAsia" w:hAnsi="Cambria Math"/>
+                <w:i/>
+              </w:rPr>
+            </m:ctrlPr>
+          </m:funcPr>
+          <m:fName>
+            <m:r>
+              <m:rPr>
+                <m:sty m:val="p"/>
+              </m:rPr>
+              <w:rPr>
+                <w:rFonts w:ascii="Cambria Math" w:eastAsiaTheme="minorEastAsia" w:hAnsi="Cambria Math"/>
+              </w:rPr>
+              <m:t>log</m:t>
+            </m:r>
+          </m:fName>
+          <m:e>
+            <m:d>
+              <m:dPr>
+                <m:ctrlPr>
+                  <w:rPr>
+                    <w:rFonts w:ascii="Cambria Math" w:eastAsiaTheme="minorEastAsia" w:hAnsi="Cambria Math"/>
+                    <w:i/>
+                  </w:rPr>
+                </m:ctrlPr>
+              </m:dPr>
+              <m:e>
+                <m:r>
+                  <w:rPr>
+                    <w:rFonts w:ascii="Cambria Math" w:eastAsiaTheme="minorEastAsia" w:hAnsi="Cambria Math"/>
+                  </w:rPr>
+                  <m:t>M</m:t>
+                </m:r>
+              </m:e>
+            </m:d>
+          </m:e>
+        </m:func>
+        <m:r>
+          <w:rPr>
+            <w:rFonts w:ascii="Cambria Math" w:eastAsiaTheme="minorEastAsia" w:hAnsi="Cambria Math"/>
+          </w:rPr>
+          <m:t>&lt;</m:t>
+        </m:r>
+        <m:f>
+          <m:fPr>
+            <m:ctrlPr>
+              <w:rPr>
+                <w:rFonts w:ascii="Cambria Math" w:eastAsiaTheme="minorEastAsia" w:hAnsi="Cambria Math"/>
+                <w:i/>
+              </w:rPr>
+            </m:ctrlPr>
+          </m:fPr>
+          <m:num>
+            <m:r>
+              <w:rPr>
+                <w:rFonts w:ascii="Cambria Math" w:eastAsiaTheme="minorEastAsia" w:hAnsi="Cambria Math"/>
+              </w:rPr>
+              <m:t>N</m:t>
+            </m:r>
+          </m:num>
+          <m:den>
+            <m:func>
+              <m:funcPr>
+                <m:ctrlPr>
+                  <w:rPr>
+                    <w:rFonts w:ascii="Cambria Math" w:eastAsiaTheme="minorEastAsia" w:hAnsi="Cambria Math"/>
+                  </w:rPr>
+                </m:ctrlPr>
+              </m:funcPr>
+              <m:fName>
+                <m:r>
+                  <m:rPr>
+                    <m:sty m:val="p"/>
+                  </m:rPr>
+                  <w:rPr>
+                    <w:rFonts w:ascii="Cambria Math" w:eastAsiaTheme="minorEastAsia" w:hAnsi="Cambria Math"/>
+                  </w:rPr>
+                  <m:t>log</m:t>
+                </m:r>
+                <m:ctrlPr>
+                  <w:rPr>
+                    <w:rFonts w:ascii="Cambria Math" w:eastAsiaTheme="minorEastAsia" w:hAnsi="Cambria Math"/>
+                    <w:i/>
+                  </w:rPr>
+                </m:ctrlPr>
+              </m:fName>
+              <m:e>
+                <m:d>
+                  <m:dPr>
+                    <m:ctrlPr>
+                      <w:rPr>
+                        <w:rFonts w:ascii="Cambria Math" w:eastAsiaTheme="minorEastAsia" w:hAnsi="Cambria Math"/>
+                        <w:i/>
+                      </w:rPr>
+                    </m:ctrlPr>
+                  </m:dPr>
+                  <m:e>
+                    <m:r>
+                      <w:rPr>
+                        <w:rFonts w:ascii="Cambria Math" w:eastAsiaTheme="minorEastAsia" w:hAnsi="Cambria Math"/>
+                      </w:rPr>
+                      <m:t>N</m:t>
+                    </m:r>
+                  </m:e>
+                </m:d>
+              </m:e>
+            </m:func>
+          </m:den>
+        </m:f>
+      </m:oMath>
+      <w:r>
+        <w:rPr>
+          <w:rFonts w:ascii="Abadi" w:eastAsiaTheme="minorEastAsia" w:hAnsi="Abadi"/>
+        </w:rPr>
+        <w:t xml:space="preserve">, i.e. small, then the second method is faster, however, </w:t>
+      </w:r>
+      <w:r>
+        <w:rPr>
+          <w:rFonts w:ascii="Abadi" w:eastAsiaTheme="minorEastAsia" w:hAnsi="Abadi"/>
+        </w:rPr>
+        <w:t xml:space="preserve">it requires </w:t>
+      </w:r>
+      <w:r>
+        <w:rPr>
+          <w:rFonts w:ascii="Abadi" w:eastAsiaTheme="minorEastAsia" w:hAnsi="Abadi"/>
+        </w:rPr>
+        <w:t>O(M) extra memory</w:t>
+      </w:r>
+      <w:r>
+        <w:rPr>
+          <w:rFonts w:ascii="Abadi" w:eastAsiaTheme="minorEastAsia" w:hAnsi="Abadi"/>
+        </w:rPr>
+        <w:t xml:space="preserve"> as mergesort is not in-place.</w:t>
+      </w:r>
+    </w:p>
+    <w:p>
+      <w:pPr>
+        <w:rPr>
+          <w:rFonts w:ascii="Abadi" w:hAnsi="Abadi"/>
+        </w:rPr>
+      </w:pPr>
+      <w:r>
+        <w:rPr>
+          <w:rFonts w:ascii="Abadi" w:hAnsi="Abadi"/>
+        </w:rPr>
+        <w:t xml:space="preserve">Once more, similarly </w:t>
+      </w:r>
+      <w:r>
+        <w:rPr>
+          <w:rFonts w:ascii="Abadi" w:hAnsi="Abadi"/>
+        </w:rPr>
+        <w:t xml:space="preserve">to the previous two implementations, the priorityQueue is created when the programme starts in order to allow the user to search multiple times quickly. </w:t>
+      </w:r>
+      <w:r>
+        <w:rPr>
+          <w:rFonts w:ascii="Abadi" w:hAnsi="Abadi"/>
+        </w:rPr>
+        <w:t>As touched on previously, this is a tradeoff between programme start time and search execution time – if the user is only making one request, it is much faster to read in after each request occurs as it does not need to read in all files, but if multiple requests are made, it is far more efficient to read in at the start.</w:t>
+      </w:r>
     </w:p>
     <w:sectPr>
       <w:footerReference w:type="default" r:id="rId6"/>
@@ -1585,6 +1963,16 @@
       <w:szCs w:val="32"/>
     </w:rPr>
   </w:style>
+  <w:style w:type="character" w:styleId="PlaceholderText">
+    <w:name w:val="Placeholder Text"/>
+    <w:basedOn w:val="DefaultParagraphFont"/>
+    <w:uiPriority w:val="99"/>
+    <w:semiHidden/>
+    <w:rsid w:val="00661CCE"/>
+    <w:rPr>
+      <w:color w:val="808080"/>
+    </w:rPr>
+  </w:style>
 </w:styles>
 </file>
 

</xml_diff>

<commit_message>
Edited document to reflect current state of project
</commit_message>
<xml_diff>
--- a/CSU22012 Final_Project_Design_Doc.docx
+++ b/CSU22012 Final_Project_Design_Doc.docx
@@ -578,7 +578,23 @@
           <w:rFonts w:ascii="Abadi" w:hAnsi="Abadi"/>
           <w:u w:val="single"/>
         </w:rPr>
-        <w:t xml:space="preserve">“Finding shortest paths between 2 bus stops (as input by the user), returning the list of stops en route as well as the associated </w:t>
+        <w:t xml:space="preserve">“Finding shortest paths between 2 bus stops (as input by the user), returning the list of stops </w:t>
+      </w:r>
+      <w:proofErr w:type="spellStart"/>
+      <w:r>
+        <w:rPr>
+          <w:rFonts w:ascii="Abadi" w:hAnsi="Abadi"/>
+          <w:u w:val="single"/>
+        </w:rPr>
+        <w:t>en</w:t>
+      </w:r>
+      <w:proofErr w:type="spellEnd"/>
+      <w:r>
+        <w:rPr>
+          <w:rFonts w:ascii="Abadi" w:hAnsi="Abadi"/>
+          <w:u w:val="single"/>
+        </w:rPr>
+        <w:t xml:space="preserve"> route as well as the associated </w:t>
       </w:r>
       <w:r>
         <w:rPr>
@@ -625,7 +641,33 @@
         <w:rPr>
           <w:rFonts w:ascii="Abadi" w:hAnsi="Abadi"/>
         </w:rPr>
-        <w:t>the shortest path between two vertices whereas Floyd-Warshall uses a cost matrix from every vertex to every other vertex. In order to represent my graph, I am using an adjacency list</w:t>
+        <w:t>the shortest path between</w:t>
+      </w:r>
+      <w:r>
+        <w:rPr>
+          <w:rFonts w:ascii="Abadi" w:hAnsi="Abadi"/>
+        </w:rPr>
+        <w:t xml:space="preserve"> only</w:t>
+      </w:r>
+      <w:r>
+        <w:rPr>
+          <w:rFonts w:ascii="Abadi" w:hAnsi="Abadi"/>
+        </w:rPr>
+        <w:t xml:space="preserve"> two vertices whereas Floyd-</w:t>
+      </w:r>
+      <w:proofErr w:type="spellStart"/>
+      <w:r>
+        <w:rPr>
+          <w:rFonts w:ascii="Abadi" w:hAnsi="Abadi"/>
+        </w:rPr>
+        <w:t>Warshall</w:t>
+      </w:r>
+      <w:proofErr w:type="spellEnd"/>
+      <w:r>
+        <w:rPr>
+          <w:rFonts w:ascii="Abadi" w:hAnsi="Abadi"/>
+        </w:rPr>
+        <w:t xml:space="preserve"> uses a cost matrix from every vertex to every other vertex. In order to represent my graph, I am using an adjacency list</w:t>
       </w:r>
       <w:r>
         <w:rPr>
@@ -643,7 +685,21 @@
         <w:rPr>
           <w:rFonts w:ascii="Abadi" w:hAnsi="Abadi"/>
         </w:rPr>
-        <w:t>created a LinkedList which stores all stop (vertex) objects in the graph. I also used a hashmap so that I could look up a stop ID and have a stop object returned in 0(1) time. Finally, to represent the path itself, I used two arrays</w:t>
+        <w:t xml:space="preserve">created a LinkedList which stores all stop (vertex) objects in the graph. I also used a </w:t>
+      </w:r>
+      <w:proofErr w:type="spellStart"/>
+      <w:r>
+        <w:rPr>
+          <w:rFonts w:ascii="Abadi" w:hAnsi="Abadi"/>
+        </w:rPr>
+        <w:t>hashmap</w:t>
+      </w:r>
+      <w:proofErr w:type="spellEnd"/>
+      <w:r>
+        <w:rPr>
+          <w:rFonts w:ascii="Abadi" w:hAnsi="Abadi"/>
+        </w:rPr>
+        <w:t xml:space="preserve"> so that I could look up a stop ID and have a stop object returned in 0(1) time. Finally, to represent the path itself, I used two arrays</w:t>
       </w:r>
       <w:r>
         <w:rPr>
@@ -655,19 +711,128 @@
         <w:rPr>
           <w:rFonts w:ascii="Abadi" w:hAnsi="Abadi"/>
         </w:rPr>
-        <w:t>, one which stored doubles called distTo[] and the other which stored stop objects called prevTo[]</w:t>
-      </w:r>
-      <w:r>
-        <w:rPr>
-          <w:rFonts w:ascii="Abadi" w:hAnsi="Abadi"/>
-        </w:rPr>
-        <w:t>. distTo[</w:t>
-      </w:r>
-      <w:r>
-        <w:rPr>
-          <w:rFonts w:ascii="Abadi" w:hAnsi="Abadi"/>
-        </w:rPr>
-        <w:t>v] stores the cost of the shortest path to v from the stop we’re starting from, while prevTo[v] stores the stop previous to v along the shortest path from the source. By simply following this back and then reversing it, we can find the shortest path to v.</w:t>
+        <w:t xml:space="preserve">, one which stored doubles called </w:t>
+      </w:r>
+      <w:proofErr w:type="spellStart"/>
+      <w:r>
+        <w:rPr>
+          <w:rFonts w:ascii="Abadi" w:hAnsi="Abadi"/>
+        </w:rPr>
+        <w:t>distTo</w:t>
+      </w:r>
+      <w:proofErr w:type="spellEnd"/>
+      <w:r>
+        <w:rPr>
+          <w:rFonts w:ascii="Abadi" w:hAnsi="Abadi"/>
+        </w:rPr>
+        <w:t xml:space="preserve">[] and the other which stored stop objects called </w:t>
+      </w:r>
+      <w:proofErr w:type="spellStart"/>
+      <w:r>
+        <w:rPr>
+          <w:rFonts w:ascii="Abadi" w:hAnsi="Abadi"/>
+        </w:rPr>
+        <w:t>prevTo</w:t>
+      </w:r>
+      <w:proofErr w:type="spellEnd"/>
+      <w:r>
+        <w:rPr>
+          <w:rFonts w:ascii="Abadi" w:hAnsi="Abadi"/>
+        </w:rPr>
+        <w:t>[]</w:t>
+      </w:r>
+      <w:r>
+        <w:rPr>
+          <w:rFonts w:ascii="Abadi" w:hAnsi="Abadi"/>
+        </w:rPr>
+        <w:t xml:space="preserve">. </w:t>
+      </w:r>
+      <w:proofErr w:type="spellStart"/>
+      <w:r>
+        <w:rPr>
+          <w:rFonts w:ascii="Abadi" w:hAnsi="Abadi"/>
+        </w:rPr>
+        <w:t>distTo</w:t>
+      </w:r>
+      <w:proofErr w:type="spellEnd"/>
+      <w:r>
+        <w:rPr>
+          <w:rFonts w:ascii="Abadi" w:hAnsi="Abadi"/>
+        </w:rPr>
+        <w:t>[</w:t>
+      </w:r>
+      <w:r>
+        <w:rPr>
+          <w:rFonts w:ascii="Abadi" w:hAnsi="Abadi"/>
+        </w:rPr>
+        <w:t xml:space="preserve">v] stores the cost of the shortest path to v from the stop we’re starting from, while </w:t>
+      </w:r>
+      <w:proofErr w:type="spellStart"/>
+      <w:r>
+        <w:rPr>
+          <w:rFonts w:ascii="Abadi" w:hAnsi="Abadi"/>
+        </w:rPr>
+        <w:t>prevTo</w:t>
+      </w:r>
+      <w:proofErr w:type="spellEnd"/>
+      <w:r>
+        <w:rPr>
+          <w:rFonts w:ascii="Abadi" w:hAnsi="Abadi"/>
+        </w:rPr>
+        <w:t xml:space="preserve">[v] stores the stop previous </w:t>
+      </w:r>
+      <w:r>
+        <w:rPr>
+          <w:rFonts w:ascii="Abadi" w:hAnsi="Abadi"/>
+        </w:rPr>
+        <w:t xml:space="preserve">vertex </w:t>
+      </w:r>
+      <w:r>
+        <w:rPr>
+          <w:rFonts w:ascii="Abadi" w:hAnsi="Abadi"/>
+        </w:rPr>
+        <w:t>to v along the shortest path from the source. By simply following this back and then reversing it, we can find the shortest path to v.</w:t>
+      </w:r>
+    </w:p>
+    <w:p>
+      <w:pPr>
+        <w:rPr>
+          <w:rFonts w:ascii="Abadi" w:hAnsi="Abadi"/>
+        </w:rPr>
+      </w:pPr>
+      <w:r>
+        <w:rPr>
+          <w:rFonts w:ascii="Abadi" w:hAnsi="Abadi"/>
+        </w:rPr>
+        <w:t xml:space="preserve">The user is first prompted to enter the ID of the stop they wish to go from and the ID of the stop they wish to go to, then we retrieve those stops using the </w:t>
+      </w:r>
+      <w:proofErr w:type="spellStart"/>
+      <w:r>
+        <w:rPr>
+          <w:rFonts w:ascii="Abadi" w:hAnsi="Abadi"/>
+        </w:rPr>
+        <w:t>Hashmap</w:t>
+      </w:r>
+      <w:proofErr w:type="spellEnd"/>
+      <w:r>
+        <w:rPr>
+          <w:rFonts w:ascii="Abadi" w:hAnsi="Abadi"/>
+        </w:rPr>
+        <w:t xml:space="preserve"> in 0(1) time, as mentioned above. Next, Dijkstra’s algorithm is executed, which returns a Path class, which contains the cost of that path and an </w:t>
+      </w:r>
+      <w:proofErr w:type="spellStart"/>
+      <w:r>
+        <w:rPr>
+          <w:rFonts w:ascii="Abadi" w:hAnsi="Abadi"/>
+        </w:rPr>
+        <w:t>ArrayList</w:t>
+      </w:r>
+      <w:proofErr w:type="spellEnd"/>
+      <w:r>
+        <w:rPr>
+          <w:rFonts w:ascii="Abadi" w:hAnsi="Abadi"/>
+        </w:rPr>
+        <w:t xml:space="preserve"> of path stops. This is then passed to a method in FinalProject.java, which prints the path and associated cost.</w:t>
       </w:r>
     </w:p>
     <w:p>
@@ -734,13 +899,41 @@
         <w:rPr>
           <w:rFonts w:ascii="Abadi" w:hAnsi="Abadi"/>
         </w:rPr>
-        <w:t>necessitated the implementation of a Ternary Search Trie (TST) as it was the most cost-effective way to implement a String Symbol Table</w:t>
-      </w:r>
-      <w:r>
-        <w:rPr>
-          <w:rFonts w:ascii="Abadi" w:hAnsi="Abadi"/>
-        </w:rPr>
-        <w:t>, with L + ln(N) time complexity for a search hit and a trivial way of searching for prefixes (recursively return all nodes in the trie that are children of the node representing the last character in the prefix).</w:t>
+        <w:t xml:space="preserve">necessitated the implementation of a Ternary Search </w:t>
+      </w:r>
+      <w:proofErr w:type="spellStart"/>
+      <w:r>
+        <w:rPr>
+          <w:rFonts w:ascii="Abadi" w:hAnsi="Abadi"/>
+        </w:rPr>
+        <w:t>Trie</w:t>
+      </w:r>
+      <w:proofErr w:type="spellEnd"/>
+      <w:r>
+        <w:rPr>
+          <w:rFonts w:ascii="Abadi" w:hAnsi="Abadi"/>
+        </w:rPr>
+        <w:t xml:space="preserve"> (TST) as it was the most cost-effective way to implement a String Symbol Table</w:t>
+      </w:r>
+      <w:r>
+        <w:rPr>
+          <w:rFonts w:ascii="Abadi" w:hAnsi="Abadi"/>
+        </w:rPr>
+        <w:t xml:space="preserve">, with L + ln(N) time complexity for a search hit and a trivial way of searching for prefixes (recursively return all nodes in the </w:t>
+      </w:r>
+      <w:proofErr w:type="spellStart"/>
+      <w:r>
+        <w:rPr>
+          <w:rFonts w:ascii="Abadi" w:hAnsi="Abadi"/>
+        </w:rPr>
+        <w:t>trie</w:t>
+      </w:r>
+      <w:proofErr w:type="spellEnd"/>
+      <w:r>
+        <w:rPr>
+          <w:rFonts w:ascii="Abadi" w:hAnsi="Abadi"/>
+        </w:rPr>
+        <w:t xml:space="preserve"> that are children of the node representing the last character in the prefix).</w:t>
       </w:r>
       <w:r>
         <w:rPr>
@@ -777,7 +970,35 @@
         <w:rPr>
           <w:rFonts w:ascii="Abadi" w:hAnsi="Abadi"/>
         </w:rPr>
-        <w:t xml:space="preserve"> to the search for a shortest path, the Ternary Search Trie is created at the start of the programme to allow the user to search the same Trie multiple times without having to wait for HDD/SSD accesses.</w:t>
+        <w:t xml:space="preserve"> to the search for a shortest path, the Ternary Search </w:t>
+      </w:r>
+      <w:proofErr w:type="spellStart"/>
+      <w:r>
+        <w:rPr>
+          <w:rFonts w:ascii="Abadi" w:hAnsi="Abadi"/>
+        </w:rPr>
+        <w:t>Trie</w:t>
+      </w:r>
+      <w:proofErr w:type="spellEnd"/>
+      <w:r>
+        <w:rPr>
+          <w:rFonts w:ascii="Abadi" w:hAnsi="Abadi"/>
+        </w:rPr>
+        <w:t xml:space="preserve"> is created at the start of the programme to allow the user to search the same </w:t>
+      </w:r>
+      <w:proofErr w:type="spellStart"/>
+      <w:r>
+        <w:rPr>
+          <w:rFonts w:ascii="Abadi" w:hAnsi="Abadi"/>
+        </w:rPr>
+        <w:t>Trie</w:t>
+      </w:r>
+      <w:proofErr w:type="spellEnd"/>
+      <w:r>
+        <w:rPr>
+          <w:rFonts w:ascii="Abadi" w:hAnsi="Abadi"/>
+        </w:rPr>
+        <w:t xml:space="preserve"> multiple times without having to wait for HDD/SSD accesses.</w:t>
       </w:r>
     </w:p>
     <w:p>
@@ -839,25 +1060,102 @@
         <w:rPr>
           <w:rFonts w:ascii="Abadi" w:hAnsi="Abadi"/>
         </w:rPr>
-        <w:t>To do this, I created a priorityQueue sorted by a comparator which would order the elements of the queue based on their</w:t>
-      </w:r>
-      <w:r>
-        <w:rPr>
-          <w:rFonts w:ascii="Abadi" w:hAnsi="Abadi"/>
-        </w:rPr>
-        <w:t xml:space="preserve"> trip_id. Subsequently, I iterated over the queue and returned elements which had the same arrival time in a Linked List, without the need for sorting as they were already sorted due to the comparator. </w:t>
-      </w:r>
-      <w:r>
-        <w:rPr>
-          <w:rFonts w:ascii="Abadi" w:hAnsi="Abadi"/>
-        </w:rPr>
-        <w:t>This will run in O(N) linear time. An alternative method would be to sort via the time and return all entries (M entries) with the same arrival time. Thus, we could use binarySearch to find the first example, then iterating until we reach a time that is not the same as that being searched for. Afterwards, however, we would have to sort these items by trip_id, leading to a time complexity of</w:t>
-      </w:r>
-      <w:r>
-        <w:rPr>
-          <w:rFonts w:ascii="Abadi" w:hAnsi="Abadi"/>
-        </w:rPr>
-        <w:t xml:space="preserve"> (binary search) * (iterate for all values with same time) * (mergesort on returned list)</w:t>
+        <w:t xml:space="preserve">To do this, I created a </w:t>
+      </w:r>
+      <w:proofErr w:type="spellStart"/>
+      <w:r>
+        <w:rPr>
+          <w:rFonts w:ascii="Abadi" w:hAnsi="Abadi"/>
+        </w:rPr>
+        <w:t>priorityQueue</w:t>
+      </w:r>
+      <w:proofErr w:type="spellEnd"/>
+      <w:r>
+        <w:rPr>
+          <w:rFonts w:ascii="Abadi" w:hAnsi="Abadi"/>
+        </w:rPr>
+        <w:t xml:space="preserve"> sorted by a comparator which would order the elements of the queue based on their</w:t>
+      </w:r>
+      <w:r>
+        <w:rPr>
+          <w:rFonts w:ascii="Abadi" w:hAnsi="Abadi"/>
+        </w:rPr>
+        <w:t xml:space="preserve"> </w:t>
+      </w:r>
+      <w:proofErr w:type="spellStart"/>
+      <w:r>
+        <w:rPr>
+          <w:rFonts w:ascii="Abadi" w:hAnsi="Abadi"/>
+        </w:rPr>
+        <w:t>trip_id</w:t>
+      </w:r>
+      <w:proofErr w:type="spellEnd"/>
+      <w:r>
+        <w:rPr>
+          <w:rFonts w:ascii="Abadi" w:hAnsi="Abadi"/>
+        </w:rPr>
+        <w:t xml:space="preserve">. Subsequently, I iterated over the queue and returned elements which had the same arrival time in a Linked List, without the need for sorting as they were already sorted due to the comparator. </w:t>
+      </w:r>
+      <w:r>
+        <w:rPr>
+          <w:rFonts w:ascii="Abadi" w:hAnsi="Abadi"/>
+        </w:rPr>
+        <w:t xml:space="preserve">This will run in O(N) linear time. An alternative </w:t>
+      </w:r>
+      <w:r>
+        <w:rPr>
+          <w:rFonts w:ascii="Abadi" w:hAnsi="Abadi"/>
+        </w:rPr>
+        <w:lastRenderedPageBreak/>
+        <w:t xml:space="preserve">method would be to sort via the time and return all entries (M entries) with the same arrival time. Thus, we could use </w:t>
+      </w:r>
+      <w:proofErr w:type="spellStart"/>
+      <w:r>
+        <w:rPr>
+          <w:rFonts w:ascii="Abadi" w:hAnsi="Abadi"/>
+        </w:rPr>
+        <w:t>binarySearch</w:t>
+      </w:r>
+      <w:proofErr w:type="spellEnd"/>
+      <w:r>
+        <w:rPr>
+          <w:rFonts w:ascii="Abadi" w:hAnsi="Abadi"/>
+        </w:rPr>
+        <w:t xml:space="preserve"> to find the first example, then iterating until we reach a time that is not the same as that being searched for. Afterwards, however, we would have to sort these items by </w:t>
+      </w:r>
+      <w:proofErr w:type="spellStart"/>
+      <w:r>
+        <w:rPr>
+          <w:rFonts w:ascii="Abadi" w:hAnsi="Abadi"/>
+        </w:rPr>
+        <w:t>trip_id</w:t>
+      </w:r>
+      <w:proofErr w:type="spellEnd"/>
+      <w:r>
+        <w:rPr>
+          <w:rFonts w:ascii="Abadi" w:hAnsi="Abadi"/>
+        </w:rPr>
+        <w:t>, leading to a time complexity of</w:t>
+      </w:r>
+      <w:r>
+        <w:rPr>
+          <w:rFonts w:ascii="Abadi" w:hAnsi="Abadi"/>
+        </w:rPr>
+        <w:t xml:space="preserve"> (binary search) * (iterate for all values with same time) * (</w:t>
+      </w:r>
+      <w:proofErr w:type="spellStart"/>
+      <w:r>
+        <w:rPr>
+          <w:rFonts w:ascii="Abadi" w:hAnsi="Abadi"/>
+        </w:rPr>
+        <w:t>mergesort</w:t>
+      </w:r>
+      <w:proofErr w:type="spellEnd"/>
+      <w:r>
+        <w:rPr>
+          <w:rFonts w:ascii="Abadi" w:hAnsi="Abadi"/>
+        </w:rPr>
+        <w:t xml:space="preserve"> on returned list)</w:t>
       </w:r>
       <w:r>
         <w:rPr>
@@ -869,7 +1167,21 @@
         <w:rPr>
           <w:rFonts w:ascii="Abadi" w:hAnsi="Abadi"/>
         </w:rPr>
-        <w:t xml:space="preserve"> log(N) * M * Mlog(M) which multiplies out to:</w:t>
+        <w:t xml:space="preserve"> log(N) * M * </w:t>
+      </w:r>
+      <w:proofErr w:type="spellStart"/>
+      <w:r>
+        <w:rPr>
+          <w:rFonts w:ascii="Abadi" w:hAnsi="Abadi"/>
+        </w:rPr>
+        <w:t>Mlog</w:t>
+      </w:r>
+      <w:proofErr w:type="spellEnd"/>
+      <w:r>
+        <w:rPr>
+          <w:rFonts w:ascii="Abadi" w:hAnsi="Abadi"/>
+        </w:rPr>
+        <w:t>(M) which multiplies out to:</w:t>
       </w:r>
       <w:r>
         <w:rPr>
@@ -890,7 +1202,6 @@
             <w:rPr>
               <w:rFonts w:ascii="Cambria Math" w:hAnsi="Cambria Math"/>
             </w:rPr>
-            <w:lastRenderedPageBreak/>
             <m:t>O</m:t>
           </m:r>
           <m:d>
@@ -1031,7 +1342,21 @@
         <w:rPr>
           <w:rFonts w:ascii="Abadi" w:eastAsiaTheme="minorEastAsia" w:hAnsi="Abadi"/>
         </w:rPr>
-        <w:t xml:space="preserve">As such, there is a tradeoff: Should </w:t>
+        <w:t xml:space="preserve">As such, there is a </w:t>
+      </w:r>
+      <w:proofErr w:type="spellStart"/>
+      <w:r>
+        <w:rPr>
+          <w:rFonts w:ascii="Abadi" w:eastAsiaTheme="minorEastAsia" w:hAnsi="Abadi"/>
+        </w:rPr>
+        <w:t>tradeoff</w:t>
+      </w:r>
+      <w:proofErr w:type="spellEnd"/>
+      <w:r>
+        <w:rPr>
+          <w:rFonts w:ascii="Abadi" w:eastAsiaTheme="minorEastAsia" w:hAnsi="Abadi"/>
+        </w:rPr>
+        <w:t xml:space="preserve">: Should </w:t>
       </w:r>
       <m:oMath>
         <m:sSup>
@@ -1196,7 +1521,21 @@
         <w:rPr>
           <w:rFonts w:ascii="Abadi" w:eastAsiaTheme="minorEastAsia" w:hAnsi="Abadi"/>
         </w:rPr>
-        <w:t xml:space="preserve"> as mergesort is not in-place.</w:t>
+        <w:t xml:space="preserve"> as </w:t>
+      </w:r>
+      <w:proofErr w:type="spellStart"/>
+      <w:r>
+        <w:rPr>
+          <w:rFonts w:ascii="Abadi" w:eastAsiaTheme="minorEastAsia" w:hAnsi="Abadi"/>
+        </w:rPr>
+        <w:t>mergesort</w:t>
+      </w:r>
+      <w:proofErr w:type="spellEnd"/>
+      <w:r>
+        <w:rPr>
+          <w:rFonts w:ascii="Abadi" w:eastAsiaTheme="minorEastAsia" w:hAnsi="Abadi"/>
+        </w:rPr>
+        <w:t xml:space="preserve"> is not in-place.</w:t>
       </w:r>
     </w:p>
     <w:p>
@@ -1215,13 +1554,81 @@
         <w:rPr>
           <w:rFonts w:ascii="Abadi" w:hAnsi="Abadi"/>
         </w:rPr>
-        <w:t xml:space="preserve">to the previous two implementations, the priorityQueue is created when the programme starts in order to allow the user to search multiple times quickly. </w:t>
-      </w:r>
-      <w:r>
-        <w:rPr>
-          <w:rFonts w:ascii="Abadi" w:hAnsi="Abadi"/>
-        </w:rPr>
-        <w:t>As touched on previously, this is a tradeoff between programme start time and search execution time – if the user is only making one request, it is much faster to read in after each request occurs as it does not need to read in all files, but if multiple requests are made, it is far more efficient to read in at the start.</w:t>
+        <w:t xml:space="preserve">to the previous two implementations, the </w:t>
+      </w:r>
+      <w:proofErr w:type="spellStart"/>
+      <w:r>
+        <w:rPr>
+          <w:rFonts w:ascii="Abadi" w:hAnsi="Abadi"/>
+        </w:rPr>
+        <w:t>priorityQueue</w:t>
+      </w:r>
+      <w:proofErr w:type="spellEnd"/>
+      <w:r>
+        <w:rPr>
+          <w:rFonts w:ascii="Abadi" w:hAnsi="Abadi"/>
+        </w:rPr>
+        <w:t xml:space="preserve"> is created when the programme starts in order to allow the user to search multiple times quickly. </w:t>
+      </w:r>
+      <w:r>
+        <w:rPr>
+          <w:rFonts w:ascii="Abadi" w:hAnsi="Abadi"/>
+        </w:rPr>
+        <w:t xml:space="preserve">As touched on previously, this is a </w:t>
+      </w:r>
+      <w:proofErr w:type="spellStart"/>
+      <w:r>
+        <w:rPr>
+          <w:rFonts w:ascii="Abadi" w:hAnsi="Abadi"/>
+        </w:rPr>
+        <w:t>tradeoff</w:t>
+      </w:r>
+      <w:proofErr w:type="spellEnd"/>
+      <w:r>
+        <w:rPr>
+          <w:rFonts w:ascii="Abadi" w:hAnsi="Abadi"/>
+        </w:rPr>
+        <w:t xml:space="preserve"> between programme start time and search execution time – if the user is only making one request, it is much faster to read in after each request occurs as it does not need to read in all files, but if multiple requests are made, it is far more efficient to read in at the start.</w:t>
+      </w:r>
+    </w:p>
+    <w:p>
+      <w:pPr>
+        <w:rPr>
+          <w:rFonts w:ascii="Abadi" w:hAnsi="Abadi"/>
+        </w:rPr>
+      </w:pPr>
+      <w:r>
+        <w:rPr>
+          <w:rFonts w:ascii="Abadi" w:hAnsi="Abadi"/>
+        </w:rPr>
+        <w:t xml:space="preserve">The user is asked to input the arrival time they wish to search for, which is then read in through a Scanner object and the string is converted to a Time object, with an </w:t>
+      </w:r>
+      <w:proofErr w:type="spellStart"/>
+      <w:r>
+        <w:rPr>
+          <w:rFonts w:ascii="Abadi" w:hAnsi="Abadi"/>
+        </w:rPr>
+        <w:t>IllegalArgumentException</w:t>
+      </w:r>
+      <w:proofErr w:type="spellEnd"/>
+      <w:r>
+        <w:rPr>
+          <w:rFonts w:ascii="Abadi" w:hAnsi="Abadi"/>
+        </w:rPr>
+        <w:t xml:space="preserve"> being thrown, should the time inputted be invalid/in an incorrect format. The user is then asked to repeat the process and enter a valid String. </w:t>
+      </w:r>
+    </w:p>
+    <w:p>
+      <w:pPr>
+        <w:rPr>
+          <w:rFonts w:ascii="Abadi" w:hAnsi="Abadi"/>
+        </w:rPr>
+      </w:pPr>
+      <w:r>
+        <w:rPr>
+          <w:rFonts w:ascii="Abadi" w:hAnsi="Abadi"/>
+        </w:rPr>
+        <w:t xml:space="preserve">The output is generated by using a StringBuilder class, which dynamically adds spaces in order for the output to appear in a neat table format under the correct headers. </w:t>
       </w:r>
     </w:p>
     <w:sectPr>

</xml_diff>

<commit_message>
Design document nearing completion
</commit_message>
<xml_diff>
--- a/CSU22012 Final_Project_Design_Doc.docx
+++ b/CSU22012 Final_Project_Design_Doc.docx
@@ -714,6 +714,7 @@
         <w:t xml:space="preserve">, one which stored doubles called </w:t>
       </w:r>
       <w:proofErr w:type="spellStart"/>
+      <w:proofErr w:type="gramStart"/>
       <w:r>
         <w:rPr>
           <w:rFonts w:ascii="Abadi" w:hAnsi="Abadi"/>
@@ -725,7 +726,14 @@
         <w:rPr>
           <w:rFonts w:ascii="Abadi" w:hAnsi="Abadi"/>
         </w:rPr>
-        <w:t xml:space="preserve">[] and the other which stored stop objects called </w:t>
+        <w:t>[</w:t>
+      </w:r>
+      <w:proofErr w:type="gramEnd"/>
+      <w:r>
+        <w:rPr>
+          <w:rFonts w:ascii="Abadi" w:hAnsi="Abadi"/>
+        </w:rPr>
+        <w:t xml:space="preserve">] and the other which stored stop objects called </w:t>
       </w:r>
       <w:proofErr w:type="spellStart"/>
       <w:r>
@@ -797,7 +805,7 @@
     <w:p>
       <w:pPr>
         <w:rPr>
-          <w:rFonts w:ascii="Abadi" w:hAnsi="Abadi"/>
+          <w:rFonts w:ascii="Abadi" w:eastAsiaTheme="minorEastAsia" w:hAnsi="Abadi"/>
         </w:rPr>
       </w:pPr>
       <w:r>
@@ -818,7 +826,39 @@
         <w:rPr>
           <w:rFonts w:ascii="Abadi" w:hAnsi="Abadi"/>
         </w:rPr>
-        <w:t xml:space="preserve"> in 0(1) time, as mentioned above. Next, Dijkstra’s algorithm is executed, which returns a Path class, which contains the cost of that path and an </w:t>
+        <w:t xml:space="preserve"> in </w:t>
+      </w:r>
+      <m:oMath>
+        <m:r>
+          <w:rPr>
+            <w:rFonts w:ascii="Cambria Math" w:hAnsi="Cambria Math"/>
+          </w:rPr>
+          <m:t>O</m:t>
+        </m:r>
+        <m:d>
+          <m:dPr>
+            <m:ctrlPr>
+              <w:rPr>
+                <w:rFonts w:ascii="Cambria Math" w:hAnsi="Cambria Math"/>
+                <w:i/>
+              </w:rPr>
+            </m:ctrlPr>
+          </m:dPr>
+          <m:e>
+            <m:r>
+              <w:rPr>
+                <w:rFonts w:ascii="Cambria Math" w:hAnsi="Cambria Math"/>
+              </w:rPr>
+              <m:t>1</m:t>
+            </m:r>
+          </m:e>
+        </m:d>
+      </m:oMath>
+      <w:r>
+        <w:rPr>
+          <w:rFonts w:ascii="Abadi" w:hAnsi="Abadi"/>
+        </w:rPr>
+        <w:t xml:space="preserve"> time, as mentioned above. Next, Dijkstra’s algorithm is executed, which returns a Path class, which contains the cost of that path and an </w:t>
       </w:r>
       <w:proofErr w:type="spellStart"/>
       <w:r>
@@ -833,6 +873,161 @@
           <w:rFonts w:ascii="Abadi" w:hAnsi="Abadi"/>
         </w:rPr>
         <w:t xml:space="preserve"> of path stops. This is then passed to a method in FinalProject.java, which prints the path and associated cost.</w:t>
+      </w:r>
+    </w:p>
+    <w:p>
+      <w:pPr>
+        <w:rPr>
+          <w:rFonts w:ascii="Abadi" w:eastAsiaTheme="minorEastAsia" w:hAnsi="Abadi"/>
+        </w:rPr>
+      </w:pPr>
+      <w:r>
+        <w:rPr>
+          <w:rFonts w:ascii="Abadi" w:hAnsi="Abadi"/>
+        </w:rPr>
+        <w:t xml:space="preserve">The time complexity here trends towards </w:t>
+      </w:r>
+      <m:oMath>
+        <m:r>
+          <w:rPr>
+            <w:rFonts w:ascii="Cambria Math" w:hAnsi="Cambria Math"/>
+          </w:rPr>
+          <m:t>O</m:t>
+        </m:r>
+        <m:d>
+          <m:dPr>
+            <m:ctrlPr>
+              <w:rPr>
+                <w:rFonts w:ascii="Cambria Math" w:hAnsi="Cambria Math"/>
+                <w:i/>
+              </w:rPr>
+            </m:ctrlPr>
+          </m:dPr>
+          <m:e>
+            <m:sSup>
+              <m:sSupPr>
+                <m:ctrlPr>
+                  <w:rPr>
+                    <w:rFonts w:ascii="Cambria Math" w:hAnsi="Cambria Math"/>
+                    <w:i/>
+                  </w:rPr>
+                </m:ctrlPr>
+              </m:sSupPr>
+              <m:e>
+                <m:r>
+                  <w:rPr>
+                    <w:rFonts w:ascii="Cambria Math" w:hAnsi="Cambria Math"/>
+                  </w:rPr>
+                  <m:t>V</m:t>
+                </m:r>
+              </m:e>
+              <m:sup>
+                <m:r>
+                  <w:rPr>
+                    <w:rFonts w:ascii="Cambria Math" w:hAnsi="Cambria Math"/>
+                  </w:rPr>
+                  <m:t>2</m:t>
+                </m:r>
+              </m:sup>
+            </m:sSup>
+          </m:e>
+        </m:d>
+      </m:oMath>
+      <w:r>
+        <w:rPr>
+          <w:rFonts w:ascii="Abadi" w:eastAsiaTheme="minorEastAsia" w:hAnsi="Abadi"/>
+        </w:rPr>
+        <w:t xml:space="preserve"> as </w:t>
+      </w:r>
+      <w:r>
+        <w:rPr>
+          <w:rFonts w:ascii="Abadi" w:eastAsiaTheme="minorEastAsia" w:hAnsi="Abadi"/>
+        </w:rPr>
+        <w:t xml:space="preserve">we are selecting the vertex v with the least distance to the source </w:t>
+      </w:r>
+      <m:oMath>
+        <m:r>
+          <w:rPr>
+            <w:rFonts w:ascii="Cambria Math" w:eastAsiaTheme="minorEastAsia" w:hAnsi="Cambria Math"/>
+          </w:rPr>
+          <m:t>O</m:t>
+        </m:r>
+        <m:d>
+          <m:dPr>
+            <m:ctrlPr>
+              <w:rPr>
+                <w:rFonts w:ascii="Cambria Math" w:eastAsiaTheme="minorEastAsia" w:hAnsi="Cambria Math"/>
+                <w:i/>
+              </w:rPr>
+            </m:ctrlPr>
+          </m:dPr>
+          <m:e>
+            <m:r>
+              <w:rPr>
+                <w:rFonts w:ascii="Cambria Math" w:eastAsiaTheme="minorEastAsia" w:hAnsi="Cambria Math"/>
+              </w:rPr>
+              <m:t>V</m:t>
+            </m:r>
+          </m:e>
+        </m:d>
+      </m:oMath>
+      <w:r>
+        <w:rPr>
+          <w:rFonts w:ascii="Abadi" w:eastAsiaTheme="minorEastAsia" w:hAnsi="Abadi"/>
+        </w:rPr>
+        <w:t xml:space="preserve"> as it must select the minimum from a list of (at worst) v vertices, then we are relaxing every edge adjacent to that vertex, for every vertex in the graph. Thus, it is </w:t>
+      </w:r>
+      <m:oMath>
+        <m:r>
+          <w:rPr>
+            <w:rFonts w:ascii="Cambria Math" w:eastAsiaTheme="minorEastAsia" w:hAnsi="Cambria Math"/>
+          </w:rPr>
+          <m:t>O</m:t>
+        </m:r>
+        <m:d>
+          <m:dPr>
+            <m:ctrlPr>
+              <w:rPr>
+                <w:rFonts w:ascii="Cambria Math" w:eastAsiaTheme="minorEastAsia" w:hAnsi="Cambria Math"/>
+                <w:i/>
+              </w:rPr>
+            </m:ctrlPr>
+          </m:dPr>
+          <m:e>
+            <m:sSup>
+              <m:sSupPr>
+                <m:ctrlPr>
+                  <w:rPr>
+                    <w:rFonts w:ascii="Cambria Math" w:eastAsiaTheme="minorEastAsia" w:hAnsi="Cambria Math"/>
+                    <w:i/>
+                  </w:rPr>
+                </m:ctrlPr>
+              </m:sSupPr>
+              <m:e>
+                <m:r>
+                  <w:rPr>
+                    <w:rFonts w:ascii="Cambria Math" w:eastAsiaTheme="minorEastAsia" w:hAnsi="Cambria Math"/>
+                  </w:rPr>
+                  <m:t>V</m:t>
+                </m:r>
+              </m:e>
+              <m:sup>
+                <m:r>
+                  <w:rPr>
+                    <w:rFonts w:ascii="Cambria Math" w:eastAsiaTheme="minorEastAsia" w:hAnsi="Cambria Math"/>
+                  </w:rPr>
+                  <m:t>2</m:t>
+                </m:r>
+              </m:sup>
+            </m:sSup>
+          </m:e>
+        </m:d>
+      </m:oMath>
+      <w:r>
+        <w:rPr>
+          <w:rFonts w:ascii="Abadi" w:eastAsiaTheme="minorEastAsia" w:hAnsi="Abadi"/>
+        </w:rPr>
+        <w:t>.</w:t>
       </w:r>
     </w:p>
     <w:p>
@@ -945,13 +1140,27 @@
         <w:rPr>
           <w:rFonts w:ascii="Abadi" w:hAnsi="Abadi"/>
         </w:rPr>
-        <w:t>t (both in a typical case)</w:t>
-      </w:r>
-      <w:r>
-        <w:rPr>
-          <w:rFonts w:ascii="Abadi" w:hAnsi="Abadi"/>
-        </w:rPr>
-        <w:t>, thus it is efficient to both build and search the TST.</w:t>
+        <w:t>t (both in a typical case</w:t>
+      </w:r>
+      <w:proofErr w:type="gramStart"/>
+      <w:r>
+        <w:rPr>
+          <w:rFonts w:ascii="Abadi" w:hAnsi="Abadi"/>
+        </w:rPr>
+        <w:t>)</w:t>
+      </w:r>
+      <w:r>
+        <w:rPr>
+          <w:rFonts w:ascii="Abadi" w:hAnsi="Abadi"/>
+        </w:rPr>
+        <w:t>,</w:t>
+      </w:r>
+      <w:proofErr w:type="gramEnd"/>
+      <w:r>
+        <w:rPr>
+          <w:rFonts w:ascii="Abadi" w:hAnsi="Abadi"/>
+        </w:rPr>
+        <w:t xml:space="preserve"> thus it is efficient to both build and search the TST.</w:t>
       </w:r>
     </w:p>
     <w:p>
@@ -960,12 +1169,14 @@
           <w:rFonts w:ascii="Abadi" w:hAnsi="Abadi"/>
         </w:rPr>
       </w:pPr>
+      <w:proofErr w:type="gramStart"/>
       <w:r>
         <w:rPr>
           <w:rFonts w:ascii="Abadi" w:hAnsi="Abadi"/>
         </w:rPr>
         <w:t>Similarly</w:t>
       </w:r>
+      <w:proofErr w:type="gramEnd"/>
       <w:r>
         <w:rPr>
           <w:rFonts w:ascii="Abadi" w:hAnsi="Abadi"/>
@@ -1060,6 +1271,7 @@
         <w:rPr>
           <w:rFonts w:ascii="Abadi" w:hAnsi="Abadi"/>
         </w:rPr>
+        <w:lastRenderedPageBreak/>
         <w:t xml:space="preserve">To do this, I created a </w:t>
       </w:r>
       <w:proofErr w:type="spellStart"/>
@@ -1100,14 +1312,7 @@
         <w:rPr>
           <w:rFonts w:ascii="Abadi" w:hAnsi="Abadi"/>
         </w:rPr>
-        <w:t xml:space="preserve">This will run in O(N) linear time. An alternative </w:t>
-      </w:r>
-      <w:r>
-        <w:rPr>
-          <w:rFonts w:ascii="Abadi" w:hAnsi="Abadi"/>
-        </w:rPr>
-        <w:lastRenderedPageBreak/>
-        <w:t xml:space="preserve">method would be to sort via the time and return all entries (M entries) with the same arrival time. Thus, we could use </w:t>
+        <w:t xml:space="preserve">This will run in O(N) linear time. An alternative method would be to sort via the time and return all entries (M entries) with the same arrival time. Thus, we could use </w:t>
       </w:r>
       <w:proofErr w:type="spellStart"/>
       <w:r>
@@ -1503,7 +1708,21 @@
         <w:rPr>
           <w:rFonts w:ascii="Abadi" w:eastAsiaTheme="minorEastAsia" w:hAnsi="Abadi"/>
         </w:rPr>
-        <w:t xml:space="preserve">, i.e. small, then the second method is faster, however, </w:t>
+        <w:t xml:space="preserve">, </w:t>
+      </w:r>
+      <w:proofErr w:type="gramStart"/>
+      <w:r>
+        <w:rPr>
+          <w:rFonts w:ascii="Abadi" w:eastAsiaTheme="minorEastAsia" w:hAnsi="Abadi"/>
+        </w:rPr>
+        <w:t>i.e.</w:t>
+      </w:r>
+      <w:proofErr w:type="gramEnd"/>
+      <w:r>
+        <w:rPr>
+          <w:rFonts w:ascii="Abadi" w:eastAsiaTheme="minorEastAsia" w:hAnsi="Abadi"/>
+        </w:rPr>
+        <w:t xml:space="preserve"> small, then the second method is faster, however, </w:t>
       </w:r>
       <w:r>
         <w:rPr>
@@ -1628,7 +1847,21 @@
         <w:rPr>
           <w:rFonts w:ascii="Abadi" w:hAnsi="Abadi"/>
         </w:rPr>
-        <w:t xml:space="preserve">The output is generated by using a StringBuilder class, which dynamically adds spaces in order for the output to appear in a neat table format under the correct headers. </w:t>
+        <w:t xml:space="preserve">The output is generated by using a StringBuilder class, which dynamically adds spaces </w:t>
+      </w:r>
+      <w:proofErr w:type="gramStart"/>
+      <w:r>
+        <w:rPr>
+          <w:rFonts w:ascii="Abadi" w:hAnsi="Abadi"/>
+        </w:rPr>
+        <w:t>in order for</w:t>
+      </w:r>
+      <w:proofErr w:type="gramEnd"/>
+      <w:r>
+        <w:rPr>
+          <w:rFonts w:ascii="Abadi" w:hAnsi="Abadi"/>
+        </w:rPr>
+        <w:t xml:space="preserve"> the output to appear in a neat table format under the correct headers. </w:t>
       </w:r>
     </w:p>
     <w:sectPr>

</xml_diff>

<commit_message>
Possibly final version of design doc
</commit_message>
<xml_diff>
--- a/CSU22012 Final_Project_Design_Doc.docx
+++ b/CSU22012 Final_Project_Design_Doc.docx
@@ -578,23 +578,7 @@
           <w:rFonts w:ascii="Abadi" w:hAnsi="Abadi"/>
           <w:u w:val="single"/>
         </w:rPr>
-        <w:t xml:space="preserve">“Finding shortest paths between 2 bus stops (as input by the user), returning the list of stops </w:t>
-      </w:r>
-      <w:proofErr w:type="spellStart"/>
-      <w:r>
-        <w:rPr>
-          <w:rFonts w:ascii="Abadi" w:hAnsi="Abadi"/>
-          <w:u w:val="single"/>
-        </w:rPr>
-        <w:t>en</w:t>
-      </w:r>
-      <w:proofErr w:type="spellEnd"/>
-      <w:r>
-        <w:rPr>
-          <w:rFonts w:ascii="Abadi" w:hAnsi="Abadi"/>
-          <w:u w:val="single"/>
-        </w:rPr>
-        <w:t xml:space="preserve"> route as well as the associated </w:t>
+        <w:t xml:space="preserve">“Finding shortest paths between 2 bus stops (as input by the user), returning the list of stops en route as well as the associated </w:t>
       </w:r>
       <w:r>
         <w:rPr>
@@ -653,21 +637,7 @@
         <w:rPr>
           <w:rFonts w:ascii="Abadi" w:hAnsi="Abadi"/>
         </w:rPr>
-        <w:t xml:space="preserve"> two vertices whereas Floyd-</w:t>
-      </w:r>
-      <w:proofErr w:type="spellStart"/>
-      <w:r>
-        <w:rPr>
-          <w:rFonts w:ascii="Abadi" w:hAnsi="Abadi"/>
-        </w:rPr>
-        <w:t>Warshall</w:t>
-      </w:r>
-      <w:proofErr w:type="spellEnd"/>
-      <w:r>
-        <w:rPr>
-          <w:rFonts w:ascii="Abadi" w:hAnsi="Abadi"/>
-        </w:rPr>
-        <w:t xml:space="preserve"> uses a cost matrix from every vertex to every other vertex. In order to represent my graph, I am using an adjacency list</w:t>
+        <w:t xml:space="preserve"> two vertices whereas Floyd-Warshall uses a cost matrix from every vertex to every other vertex. In order to represent my graph, I am using an adjacency list</w:t>
       </w:r>
       <w:r>
         <w:rPr>
@@ -685,21 +655,7 @@
         <w:rPr>
           <w:rFonts w:ascii="Abadi" w:hAnsi="Abadi"/>
         </w:rPr>
-        <w:t xml:space="preserve">created a LinkedList which stores all stop (vertex) objects in the graph. I also used a </w:t>
-      </w:r>
-      <w:proofErr w:type="spellStart"/>
-      <w:r>
-        <w:rPr>
-          <w:rFonts w:ascii="Abadi" w:hAnsi="Abadi"/>
-        </w:rPr>
-        <w:t>hashmap</w:t>
-      </w:r>
-      <w:proofErr w:type="spellEnd"/>
-      <w:r>
-        <w:rPr>
-          <w:rFonts w:ascii="Abadi" w:hAnsi="Abadi"/>
-        </w:rPr>
-        <w:t xml:space="preserve"> so that I could look up a stop ID and have a stop object returned in 0(1) time. Finally, to represent the path itself, I used two arrays</w:t>
+        <w:t>created a LinkedList which stores all stop (vertex) objects in the graph. I also used a hashmap so that I could look up a stop ID and have a stop object returned in 0(1) time. Finally, to represent the path itself, I used two arrays</w:t>
       </w:r>
       <w:r>
         <w:rPr>
@@ -711,83 +667,19 @@
         <w:rPr>
           <w:rFonts w:ascii="Abadi" w:hAnsi="Abadi"/>
         </w:rPr>
-        <w:t xml:space="preserve">, one which stored doubles called </w:t>
-      </w:r>
-      <w:proofErr w:type="spellStart"/>
-      <w:proofErr w:type="gramStart"/>
-      <w:r>
-        <w:rPr>
-          <w:rFonts w:ascii="Abadi" w:hAnsi="Abadi"/>
-        </w:rPr>
-        <w:t>distTo</w:t>
-      </w:r>
-      <w:proofErr w:type="spellEnd"/>
-      <w:r>
-        <w:rPr>
-          <w:rFonts w:ascii="Abadi" w:hAnsi="Abadi"/>
-        </w:rPr>
-        <w:t>[</w:t>
-      </w:r>
-      <w:proofErr w:type="gramEnd"/>
-      <w:r>
-        <w:rPr>
-          <w:rFonts w:ascii="Abadi" w:hAnsi="Abadi"/>
-        </w:rPr>
-        <w:t xml:space="preserve">] and the other which stored stop objects called </w:t>
-      </w:r>
-      <w:proofErr w:type="spellStart"/>
-      <w:r>
-        <w:rPr>
-          <w:rFonts w:ascii="Abadi" w:hAnsi="Abadi"/>
-        </w:rPr>
-        <w:t>prevTo</w:t>
-      </w:r>
-      <w:proofErr w:type="spellEnd"/>
-      <w:r>
-        <w:rPr>
-          <w:rFonts w:ascii="Abadi" w:hAnsi="Abadi"/>
-        </w:rPr>
-        <w:t>[]</w:t>
-      </w:r>
-      <w:r>
-        <w:rPr>
-          <w:rFonts w:ascii="Abadi" w:hAnsi="Abadi"/>
-        </w:rPr>
-        <w:t xml:space="preserve">. </w:t>
-      </w:r>
-      <w:proofErr w:type="spellStart"/>
-      <w:r>
-        <w:rPr>
-          <w:rFonts w:ascii="Abadi" w:hAnsi="Abadi"/>
-        </w:rPr>
-        <w:t>distTo</w:t>
-      </w:r>
-      <w:proofErr w:type="spellEnd"/>
-      <w:r>
-        <w:rPr>
-          <w:rFonts w:ascii="Abadi" w:hAnsi="Abadi"/>
-        </w:rPr>
-        <w:t>[</w:t>
-      </w:r>
-      <w:r>
-        <w:rPr>
-          <w:rFonts w:ascii="Abadi" w:hAnsi="Abadi"/>
-        </w:rPr>
-        <w:t xml:space="preserve">v] stores the cost of the shortest path to v from the stop we’re starting from, while </w:t>
-      </w:r>
-      <w:proofErr w:type="spellStart"/>
-      <w:r>
-        <w:rPr>
-          <w:rFonts w:ascii="Abadi" w:hAnsi="Abadi"/>
-        </w:rPr>
-        <w:t>prevTo</w:t>
-      </w:r>
-      <w:proofErr w:type="spellEnd"/>
-      <w:r>
-        <w:rPr>
-          <w:rFonts w:ascii="Abadi" w:hAnsi="Abadi"/>
-        </w:rPr>
-        <w:t xml:space="preserve">[v] stores the stop previous </w:t>
+        <w:t>, one which stored doubles called distTo[] and the other which stored stop objects called prevTo[]</w:t>
+      </w:r>
+      <w:r>
+        <w:rPr>
+          <w:rFonts w:ascii="Abadi" w:hAnsi="Abadi"/>
+        </w:rPr>
+        <w:t>. distTo[</w:t>
+      </w:r>
+      <w:r>
+        <w:rPr>
+          <w:rFonts w:ascii="Abadi" w:hAnsi="Abadi"/>
+        </w:rPr>
+        <w:t xml:space="preserve">v] stores the cost of the shortest path to v from the stop we’re starting from, while prevTo[v] stores the stop previous </w:t>
       </w:r>
       <w:r>
         <w:rPr>
@@ -812,21 +704,7 @@
         <w:rPr>
           <w:rFonts w:ascii="Abadi" w:hAnsi="Abadi"/>
         </w:rPr>
-        <w:t xml:space="preserve">The user is first prompted to enter the ID of the stop they wish to go from and the ID of the stop they wish to go to, then we retrieve those stops using the </w:t>
-      </w:r>
-      <w:proofErr w:type="spellStart"/>
-      <w:r>
-        <w:rPr>
-          <w:rFonts w:ascii="Abadi" w:hAnsi="Abadi"/>
-        </w:rPr>
-        <w:t>Hashmap</w:t>
-      </w:r>
-      <w:proofErr w:type="spellEnd"/>
-      <w:r>
-        <w:rPr>
-          <w:rFonts w:ascii="Abadi" w:hAnsi="Abadi"/>
-        </w:rPr>
-        <w:t xml:space="preserve"> in </w:t>
+        <w:t xml:space="preserve">The user is first prompted to enter the ID of the stop they wish to go from and the ID of the stop they wish to go to, then we retrieve those stops using the Hashmap in </w:t>
       </w:r>
       <m:oMath>
         <m:r>
@@ -860,19 +738,11 @@
         </w:rPr>
         <w:t xml:space="preserve"> time, as mentioned above. Next, Dijkstra’s algorithm is executed, which returns a Path class, which contains the cost of that path and an </w:t>
       </w:r>
-      <w:proofErr w:type="spellStart"/>
-      <w:r>
-        <w:rPr>
-          <w:rFonts w:ascii="Abadi" w:hAnsi="Abadi"/>
-        </w:rPr>
-        <w:t>ArrayList</w:t>
-      </w:r>
-      <w:proofErr w:type="spellEnd"/>
-      <w:r>
-        <w:rPr>
-          <w:rFonts w:ascii="Abadi" w:hAnsi="Abadi"/>
-        </w:rPr>
-        <w:t xml:space="preserve"> of path stops. This is then passed to a method in FinalProject.java, which prints the path and associated cost.</w:t>
+      <w:r>
+        <w:rPr>
+          <w:rFonts w:ascii="Abadi" w:hAnsi="Abadi"/>
+        </w:rPr>
+        <w:t>ArrayList of path stops. This is then passed to a method in FinalProject.java, which prints the path and associated cost.</w:t>
       </w:r>
     </w:p>
     <w:p>
@@ -1042,6 +912,24 @@
         </w:rPr>
         <w:t>The adjacency list was created (read in) at the very start of the programme, to allow for the user to search multiple times, with data residing in memory for the duration of the programme, thus allowing the user to get results rapidly.</w:t>
       </w:r>
+      <w:r>
+        <w:rPr>
+          <w:rFonts w:ascii="Abadi" w:hAnsi="Abadi"/>
+        </w:rPr>
+        <w:t xml:space="preserve"> Each vertex is given a unique ID by the programme, so that the adjacency list will not have empty entries (i.e. the first stop read in is 1, second is 2, etc). In the code, this is referred to as map_id.</w:t>
+      </w:r>
+      <w:r>
+        <w:rPr>
+          <w:rFonts w:ascii="Abadi" w:hAnsi="Abadi"/>
+        </w:rPr>
+        <w:t xml:space="preserve"> It allowed for far easier indexing of the prevTo and distTo arrays.</w:t>
+      </w:r>
+      <w:r>
+        <w:rPr>
+          <w:rFonts w:ascii="Abadi" w:hAnsi="Abadi"/>
+        </w:rPr>
+        <w:t xml:space="preserve"> </w:t>
+      </w:r>
     </w:p>
     <w:p>
       <w:pPr>
@@ -1094,41 +982,13 @@
         <w:rPr>
           <w:rFonts w:ascii="Abadi" w:hAnsi="Abadi"/>
         </w:rPr>
-        <w:t xml:space="preserve">necessitated the implementation of a Ternary Search </w:t>
-      </w:r>
-      <w:proofErr w:type="spellStart"/>
-      <w:r>
-        <w:rPr>
-          <w:rFonts w:ascii="Abadi" w:hAnsi="Abadi"/>
-        </w:rPr>
-        <w:t>Trie</w:t>
-      </w:r>
-      <w:proofErr w:type="spellEnd"/>
-      <w:r>
-        <w:rPr>
-          <w:rFonts w:ascii="Abadi" w:hAnsi="Abadi"/>
-        </w:rPr>
-        <w:t xml:space="preserve"> (TST) as it was the most cost-effective way to implement a String Symbol Table</w:t>
-      </w:r>
-      <w:r>
-        <w:rPr>
-          <w:rFonts w:ascii="Abadi" w:hAnsi="Abadi"/>
-        </w:rPr>
-        <w:t xml:space="preserve">, with L + ln(N) time complexity for a search hit and a trivial way of searching for prefixes (recursively return all nodes in the </w:t>
-      </w:r>
-      <w:proofErr w:type="spellStart"/>
-      <w:r>
-        <w:rPr>
-          <w:rFonts w:ascii="Abadi" w:hAnsi="Abadi"/>
-        </w:rPr>
-        <w:t>trie</w:t>
-      </w:r>
-      <w:proofErr w:type="spellEnd"/>
-      <w:r>
-        <w:rPr>
-          <w:rFonts w:ascii="Abadi" w:hAnsi="Abadi"/>
-        </w:rPr>
-        <w:t xml:space="preserve"> that are children of the node representing the last character in the prefix).</w:t>
+        <w:t>necessitated the implementation of a Ternary Search Trie (TST) as it was the most cost-effective way to implement a String Symbol Table</w:t>
+      </w:r>
+      <w:r>
+        <w:rPr>
+          <w:rFonts w:ascii="Abadi" w:hAnsi="Abadi"/>
+        </w:rPr>
+        <w:t>, with L + ln(N) time complexity for a search hit and a trivial way of searching for prefixes (recursively return all nodes in the trie that are children of the node representing the last character in the prefix).</w:t>
       </w:r>
       <w:r>
         <w:rPr>
@@ -1140,27 +1000,13 @@
         <w:rPr>
           <w:rFonts w:ascii="Abadi" w:hAnsi="Abadi"/>
         </w:rPr>
-        <w:t>t (both in a typical case</w:t>
-      </w:r>
-      <w:proofErr w:type="gramStart"/>
-      <w:r>
-        <w:rPr>
-          <w:rFonts w:ascii="Abadi" w:hAnsi="Abadi"/>
-        </w:rPr>
-        <w:t>)</w:t>
-      </w:r>
-      <w:r>
-        <w:rPr>
-          <w:rFonts w:ascii="Abadi" w:hAnsi="Abadi"/>
-        </w:rPr>
-        <w:t>,</w:t>
-      </w:r>
-      <w:proofErr w:type="gramEnd"/>
-      <w:r>
-        <w:rPr>
-          <w:rFonts w:ascii="Abadi" w:hAnsi="Abadi"/>
-        </w:rPr>
-        <w:t xml:space="preserve"> thus it is efficient to both build and search the TST.</w:t>
+        <w:t>t (both in a typical case)</w:t>
+      </w:r>
+      <w:r>
+        <w:rPr>
+          <w:rFonts w:ascii="Abadi" w:hAnsi="Abadi"/>
+        </w:rPr>
+        <w:t>, thus it is efficient to both build and search the TST.</w:t>
       </w:r>
     </w:p>
     <w:p>
@@ -1169,47 +1015,17 @@
           <w:rFonts w:ascii="Abadi" w:hAnsi="Abadi"/>
         </w:rPr>
       </w:pPr>
-      <w:proofErr w:type="gramStart"/>
       <w:r>
         <w:rPr>
           <w:rFonts w:ascii="Abadi" w:hAnsi="Abadi"/>
         </w:rPr>
         <w:t>Similarly</w:t>
       </w:r>
-      <w:proofErr w:type="gramEnd"/>
-      <w:r>
-        <w:rPr>
-          <w:rFonts w:ascii="Abadi" w:hAnsi="Abadi"/>
-        </w:rPr>
-        <w:t xml:space="preserve"> to the search for a shortest path, the Ternary Search </w:t>
-      </w:r>
-      <w:proofErr w:type="spellStart"/>
-      <w:r>
-        <w:rPr>
-          <w:rFonts w:ascii="Abadi" w:hAnsi="Abadi"/>
-        </w:rPr>
-        <w:t>Trie</w:t>
-      </w:r>
-      <w:proofErr w:type="spellEnd"/>
-      <w:r>
-        <w:rPr>
-          <w:rFonts w:ascii="Abadi" w:hAnsi="Abadi"/>
-        </w:rPr>
-        <w:t xml:space="preserve"> is created at the start of the programme to allow the user to search the same </w:t>
-      </w:r>
-      <w:proofErr w:type="spellStart"/>
-      <w:r>
-        <w:rPr>
-          <w:rFonts w:ascii="Abadi" w:hAnsi="Abadi"/>
-        </w:rPr>
-        <w:t>Trie</w:t>
-      </w:r>
-      <w:proofErr w:type="spellEnd"/>
-      <w:r>
-        <w:rPr>
-          <w:rFonts w:ascii="Abadi" w:hAnsi="Abadi"/>
-        </w:rPr>
-        <w:t xml:space="preserve"> multiple times without having to wait for HDD/SSD accesses.</w:t>
+      <w:r>
+        <w:rPr>
+          <w:rFonts w:ascii="Abadi" w:hAnsi="Abadi"/>
+        </w:rPr>
+        <w:t xml:space="preserve"> to the search for a shortest path, the Ternary Search Trie is created at the start of the programme to allow the user to search the same Trie multiple times without having to wait for HDD/SSD accesses.</w:t>
       </w:r>
     </w:p>
     <w:p>
@@ -1223,6 +1039,7 @@
         <w:rPr>
           <w:rFonts w:ascii="Bahnschrift Condensed" w:hAnsi="Bahnschrift Condensed"/>
         </w:rPr>
+        <w:lastRenderedPageBreak/>
         <w:t>3</w:t>
       </w:r>
       <w:r>
@@ -1271,22 +1088,19 @@
         <w:rPr>
           <w:rFonts w:ascii="Abadi" w:hAnsi="Abadi"/>
         </w:rPr>
-        <w:lastRenderedPageBreak/>
-        <w:t xml:space="preserve">To do this, I created a </w:t>
-      </w:r>
-      <w:proofErr w:type="spellStart"/>
-      <w:r>
-        <w:rPr>
-          <w:rFonts w:ascii="Abadi" w:hAnsi="Abadi"/>
-        </w:rPr>
-        <w:t>priorityQueue</w:t>
-      </w:r>
-      <w:proofErr w:type="spellEnd"/>
-      <w:r>
-        <w:rPr>
-          <w:rFonts w:ascii="Abadi" w:hAnsi="Abadi"/>
-        </w:rPr>
-        <w:t xml:space="preserve"> sorted by a comparator which would order the elements of the queue based on their</w:t>
+        <w:t>To do this, I created a priorityQueue sorted by a comparator which would order the elements of the queue based on their</w:t>
+      </w:r>
+      <w:r>
+        <w:rPr>
+          <w:rFonts w:ascii="Abadi" w:hAnsi="Abadi"/>
+        </w:rPr>
+        <w:t xml:space="preserve"> trip_id. Subsequently, I iterated over the queue and returned elements which had the same arrival time in a</w:t>
+      </w:r>
+      <w:r>
+        <w:rPr>
+          <w:rFonts w:ascii="Abadi" w:hAnsi="Abadi"/>
+        </w:rPr>
+        <w:t>n</w:t>
       </w:r>
       <w:r>
         <w:rPr>
@@ -1294,73 +1108,29 @@
         </w:rPr>
         <w:t xml:space="preserve"> </w:t>
       </w:r>
-      <w:proofErr w:type="spellStart"/>
-      <w:r>
-        <w:rPr>
-          <w:rFonts w:ascii="Abadi" w:hAnsi="Abadi"/>
-        </w:rPr>
-        <w:t>trip_id</w:t>
-      </w:r>
-      <w:proofErr w:type="spellEnd"/>
-      <w:r>
-        <w:rPr>
-          <w:rFonts w:ascii="Abadi" w:hAnsi="Abadi"/>
-        </w:rPr>
-        <w:t xml:space="preserve">. Subsequently, I iterated over the queue and returned elements which had the same arrival time in a Linked List, without the need for sorting as they were already sorted due to the comparator. </w:t>
-      </w:r>
-      <w:r>
-        <w:rPr>
-          <w:rFonts w:ascii="Abadi" w:hAnsi="Abadi"/>
-        </w:rPr>
-        <w:t xml:space="preserve">This will run in O(N) linear time. An alternative method would be to sort via the time and return all entries (M entries) with the same arrival time. Thus, we could use </w:t>
-      </w:r>
-      <w:proofErr w:type="spellStart"/>
-      <w:r>
-        <w:rPr>
-          <w:rFonts w:ascii="Abadi" w:hAnsi="Abadi"/>
-        </w:rPr>
-        <w:t>binarySearch</w:t>
-      </w:r>
-      <w:proofErr w:type="spellEnd"/>
-      <w:r>
-        <w:rPr>
-          <w:rFonts w:ascii="Abadi" w:hAnsi="Abadi"/>
-        </w:rPr>
-        <w:t xml:space="preserve"> to find the first example, then iterating until we reach a time that is not the same as that being searched for. Afterwards, however, we would have to sort these items by </w:t>
-      </w:r>
-      <w:proofErr w:type="spellStart"/>
-      <w:r>
-        <w:rPr>
-          <w:rFonts w:ascii="Abadi" w:hAnsi="Abadi"/>
-        </w:rPr>
-        <w:t>trip_id</w:t>
-      </w:r>
-      <w:proofErr w:type="spellEnd"/>
-      <w:r>
-        <w:rPr>
-          <w:rFonts w:ascii="Abadi" w:hAnsi="Abadi"/>
-        </w:rPr>
-        <w:t>, leading to a time complexity of</w:t>
-      </w:r>
-      <w:r>
-        <w:rPr>
-          <w:rFonts w:ascii="Abadi" w:hAnsi="Abadi"/>
-        </w:rPr>
-        <w:t xml:space="preserve"> (binary search) * (iterate for all values with same time) * (</w:t>
-      </w:r>
-      <w:proofErr w:type="spellStart"/>
-      <w:r>
-        <w:rPr>
-          <w:rFonts w:ascii="Abadi" w:hAnsi="Abadi"/>
-        </w:rPr>
-        <w:t>mergesort</w:t>
-      </w:r>
-      <w:proofErr w:type="spellEnd"/>
-      <w:r>
-        <w:rPr>
-          <w:rFonts w:ascii="Abadi" w:hAnsi="Abadi"/>
-        </w:rPr>
-        <w:t xml:space="preserve"> on returned list)</w:t>
+      <w:r>
+        <w:rPr>
+          <w:rFonts w:ascii="Abadi" w:hAnsi="Abadi"/>
+        </w:rPr>
+        <w:t xml:space="preserve">Array </w:t>
+      </w:r>
+      <w:r>
+        <w:rPr>
+          <w:rFonts w:ascii="Abadi" w:hAnsi="Abadi"/>
+        </w:rPr>
+        <w:t xml:space="preserve">List, without the need for sorting as they were already sorted due to the comparator. </w:t>
+      </w:r>
+      <w:r>
+        <w:rPr>
+          <w:rFonts w:ascii="Abadi" w:hAnsi="Abadi"/>
+        </w:rPr>
+        <w:t>This will run in O(N) linear time. An alternative method would be to sort via the time and return all entries (M entries) with the same arrival time. Thus, we could use binarySearch to find the first example, then iterating until we reach a time that is not the same as that being searched for. Afterwards, however, we would have to sort these items by trip_id, leading to a time complexity of</w:t>
+      </w:r>
+      <w:r>
+        <w:rPr>
+          <w:rFonts w:ascii="Abadi" w:hAnsi="Abadi"/>
+        </w:rPr>
+        <w:t xml:space="preserve"> (binary search) * (iterate for all values with same time) * (mergesort on returned list)</w:t>
       </w:r>
       <w:r>
         <w:rPr>
@@ -1372,21 +1142,7 @@
         <w:rPr>
           <w:rFonts w:ascii="Abadi" w:hAnsi="Abadi"/>
         </w:rPr>
-        <w:t xml:space="preserve"> log(N) * M * </w:t>
-      </w:r>
-      <w:proofErr w:type="spellStart"/>
-      <w:r>
-        <w:rPr>
-          <w:rFonts w:ascii="Abadi" w:hAnsi="Abadi"/>
-        </w:rPr>
-        <w:t>Mlog</w:t>
-      </w:r>
-      <w:proofErr w:type="spellEnd"/>
-      <w:r>
-        <w:rPr>
-          <w:rFonts w:ascii="Abadi" w:hAnsi="Abadi"/>
-        </w:rPr>
-        <w:t>(M) which multiplies out to:</w:t>
+        <w:t xml:space="preserve"> log(N) * M * Mlog(M) which multiplies out to:</w:t>
       </w:r>
       <w:r>
         <w:rPr>
@@ -1547,21 +1303,7 @@
         <w:rPr>
           <w:rFonts w:ascii="Abadi" w:eastAsiaTheme="minorEastAsia" w:hAnsi="Abadi"/>
         </w:rPr>
-        <w:t xml:space="preserve">As such, there is a </w:t>
-      </w:r>
-      <w:proofErr w:type="spellStart"/>
-      <w:r>
-        <w:rPr>
-          <w:rFonts w:ascii="Abadi" w:eastAsiaTheme="minorEastAsia" w:hAnsi="Abadi"/>
-        </w:rPr>
-        <w:t>tradeoff</w:t>
-      </w:r>
-      <w:proofErr w:type="spellEnd"/>
-      <w:r>
-        <w:rPr>
-          <w:rFonts w:ascii="Abadi" w:eastAsiaTheme="minorEastAsia" w:hAnsi="Abadi"/>
-        </w:rPr>
-        <w:t xml:space="preserve">: Should </w:t>
+        <w:t xml:space="preserve">As such, there is a tradeoff: Should </w:t>
       </w:r>
       <m:oMath>
         <m:sSup>
@@ -1708,53 +1450,25 @@
         <w:rPr>
           <w:rFonts w:ascii="Abadi" w:eastAsiaTheme="minorEastAsia" w:hAnsi="Abadi"/>
         </w:rPr>
-        <w:t xml:space="preserve">, </w:t>
-      </w:r>
-      <w:proofErr w:type="gramStart"/>
+        <w:t xml:space="preserve">, i.e. small, then the second method is faster, however, </w:t>
+      </w:r>
       <w:r>
         <w:rPr>
           <w:rFonts w:ascii="Abadi" w:eastAsiaTheme="minorEastAsia" w:hAnsi="Abadi"/>
         </w:rPr>
-        <w:t>i.e.</w:t>
-      </w:r>
-      <w:proofErr w:type="gramEnd"/>
+        <w:t xml:space="preserve">it requires </w:t>
+      </w:r>
       <w:r>
         <w:rPr>
           <w:rFonts w:ascii="Abadi" w:eastAsiaTheme="minorEastAsia" w:hAnsi="Abadi"/>
         </w:rPr>
-        <w:t xml:space="preserve"> small, then the second method is faster, however, </w:t>
+        <w:t>O(M) extra memory</w:t>
       </w:r>
       <w:r>
         <w:rPr>
           <w:rFonts w:ascii="Abadi" w:eastAsiaTheme="minorEastAsia" w:hAnsi="Abadi"/>
         </w:rPr>
-        <w:t xml:space="preserve">it requires </w:t>
-      </w:r>
-      <w:r>
-        <w:rPr>
-          <w:rFonts w:ascii="Abadi" w:eastAsiaTheme="minorEastAsia" w:hAnsi="Abadi"/>
-        </w:rPr>
-        <w:t>O(M) extra memory</w:t>
-      </w:r>
-      <w:r>
-        <w:rPr>
-          <w:rFonts w:ascii="Abadi" w:eastAsiaTheme="minorEastAsia" w:hAnsi="Abadi"/>
-        </w:rPr>
-        <w:t xml:space="preserve"> as </w:t>
-      </w:r>
-      <w:proofErr w:type="spellStart"/>
-      <w:r>
-        <w:rPr>
-          <w:rFonts w:ascii="Abadi" w:eastAsiaTheme="minorEastAsia" w:hAnsi="Abadi"/>
-        </w:rPr>
-        <w:t>mergesort</w:t>
-      </w:r>
-      <w:proofErr w:type="spellEnd"/>
-      <w:r>
-        <w:rPr>
-          <w:rFonts w:ascii="Abadi" w:eastAsiaTheme="minorEastAsia" w:hAnsi="Abadi"/>
-        </w:rPr>
-        <w:t xml:space="preserve"> is not in-place.</w:t>
+        <w:t xml:space="preserve"> as mergesort is not in-place.</w:t>
       </w:r>
     </w:p>
     <w:p>
@@ -1773,41 +1487,13 @@
         <w:rPr>
           <w:rFonts w:ascii="Abadi" w:hAnsi="Abadi"/>
         </w:rPr>
-        <w:t xml:space="preserve">to the previous two implementations, the </w:t>
-      </w:r>
-      <w:proofErr w:type="spellStart"/>
-      <w:r>
-        <w:rPr>
-          <w:rFonts w:ascii="Abadi" w:hAnsi="Abadi"/>
-        </w:rPr>
-        <w:t>priorityQueue</w:t>
-      </w:r>
-      <w:proofErr w:type="spellEnd"/>
-      <w:r>
-        <w:rPr>
-          <w:rFonts w:ascii="Abadi" w:hAnsi="Abadi"/>
-        </w:rPr>
-        <w:t xml:space="preserve"> is created when the programme starts in order to allow the user to search multiple times quickly. </w:t>
-      </w:r>
-      <w:r>
-        <w:rPr>
-          <w:rFonts w:ascii="Abadi" w:hAnsi="Abadi"/>
-        </w:rPr>
-        <w:t xml:space="preserve">As touched on previously, this is a </w:t>
-      </w:r>
-      <w:proofErr w:type="spellStart"/>
-      <w:r>
-        <w:rPr>
-          <w:rFonts w:ascii="Abadi" w:hAnsi="Abadi"/>
-        </w:rPr>
-        <w:t>tradeoff</w:t>
-      </w:r>
-      <w:proofErr w:type="spellEnd"/>
-      <w:r>
-        <w:rPr>
-          <w:rFonts w:ascii="Abadi" w:hAnsi="Abadi"/>
-        </w:rPr>
-        <w:t xml:space="preserve"> between programme start time and search execution time – if the user is only making one request, it is much faster to read in after each request occurs as it does not need to read in all files, but if multiple requests are made, it is far more efficient to read in at the start.</w:t>
+        <w:t xml:space="preserve">to the previous two implementations, the priorityQueue is created when the programme starts in order to allow the user to search multiple times quickly. </w:t>
+      </w:r>
+      <w:r>
+        <w:rPr>
+          <w:rFonts w:ascii="Abadi" w:hAnsi="Abadi"/>
+        </w:rPr>
+        <w:t>As touched on previously, this is a tradeoff between programme start time and search execution time – if the user is only making one request, it is much faster to read in after each request occurs as it does not need to read in all files, but if multiple requests are made, it is far more efficient to read in at the start.</w:t>
       </w:r>
     </w:p>
     <w:p>
@@ -1820,21 +1506,7 @@
         <w:rPr>
           <w:rFonts w:ascii="Abadi" w:hAnsi="Abadi"/>
         </w:rPr>
-        <w:t xml:space="preserve">The user is asked to input the arrival time they wish to search for, which is then read in through a Scanner object and the string is converted to a Time object, with an </w:t>
-      </w:r>
-      <w:proofErr w:type="spellStart"/>
-      <w:r>
-        <w:rPr>
-          <w:rFonts w:ascii="Abadi" w:hAnsi="Abadi"/>
-        </w:rPr>
-        <w:t>IllegalArgumentException</w:t>
-      </w:r>
-      <w:proofErr w:type="spellEnd"/>
-      <w:r>
-        <w:rPr>
-          <w:rFonts w:ascii="Abadi" w:hAnsi="Abadi"/>
-        </w:rPr>
-        <w:t xml:space="preserve"> being thrown, should the time inputted be invalid/in an incorrect format. The user is then asked to repeat the process and enter a valid String. </w:t>
+        <w:t xml:space="preserve">The user is asked to input the arrival time they wish to search for, which is then read in through a Scanner object and the string is converted to a Time object, with an IllegalArgumentException being thrown, should the time inputted be invalid/in an incorrect format. The user is then asked to repeat the process and enter a valid String. </w:t>
       </w:r>
     </w:p>
     <w:p>
@@ -1847,21 +1519,7 @@
         <w:rPr>
           <w:rFonts w:ascii="Abadi" w:hAnsi="Abadi"/>
         </w:rPr>
-        <w:t xml:space="preserve">The output is generated by using a StringBuilder class, which dynamically adds spaces </w:t>
-      </w:r>
-      <w:proofErr w:type="gramStart"/>
-      <w:r>
-        <w:rPr>
-          <w:rFonts w:ascii="Abadi" w:hAnsi="Abadi"/>
-        </w:rPr>
-        <w:t>in order for</w:t>
-      </w:r>
-      <w:proofErr w:type="gramEnd"/>
-      <w:r>
-        <w:rPr>
-          <w:rFonts w:ascii="Abadi" w:hAnsi="Abadi"/>
-        </w:rPr>
-        <w:t xml:space="preserve"> the output to appear in a neat table format under the correct headers. </w:t>
+        <w:t xml:space="preserve">The output is generated by using a StringBuilder class, which dynamically adds spaces in order for the output to appear in a neat table format under the correct headers. </w:t>
       </w:r>
     </w:p>
     <w:sectPr>

</xml_diff>